<commit_message>
Cleaned dataset and created host_group factor for statistical testing
</commit_message>
<xml_diff>
--- a/data/7COM1079_Final report_template.docx
+++ b/data/7COM1079_Final report_template.docx
@@ -214,6 +214,12 @@
           <w:rFonts w:ascii="Times New Roman" w:eastAsia="Times New Roman" w:hAnsi="Times New Roman" w:cs="Times New Roman"/>
         </w:rPr>
         <w:t xml:space="preserve"> 1.Kaisreddy Sriharsha Reddy</w:t>
+      </w:r>
+      <w:r>
+        <w:rPr>
+          <w:rFonts w:ascii="Times New Roman" w:eastAsia="Times New Roman" w:hAnsi="Times New Roman" w:cs="Times New Roman"/>
+        </w:rPr>
+        <w:t xml:space="preserve"> - 24133646</w:t>
       </w:r>
     </w:p>
     <w:p>
@@ -6976,6 +6982,7 @@
   <w:style w:type="character" w:default="1" w:styleId="DefaultParagraphFont">
     <w:name w:val="Default Paragraph Font"/>
     <w:uiPriority w:val="1"/>
+    <w:semiHidden/>
     <w:unhideWhenUsed/>
   </w:style>
   <w:style w:type="table" w:default="1" w:styleId="TableNormal">

</xml_diff>

<commit_message>
Refined research question and added two new supporting research papers
</commit_message>
<xml_diff>
--- a/data/7COM1079_Final report_template.docx
+++ b/data/7COM1079_Final report_template.docx
@@ -215,6 +215,12 @@
         </w:rPr>
         <w:t xml:space="preserve"> 1.Kaisreddy Sriharsha Reddy</w:t>
       </w:r>
+      <w:r>
+        <w:rPr>
+          <w:rFonts w:ascii="Times New Roman" w:eastAsia="Times New Roman" w:hAnsi="Times New Roman" w:cs="Times New Roman"/>
+        </w:rPr>
+        <w:t xml:space="preserve"> - 24133646</w:t>
+      </w:r>
     </w:p>
     <w:p>
       <w:pPr>
@@ -227,7 +233,13 @@
           <w:rFonts w:ascii="Times New Roman" w:eastAsia="Times New Roman" w:hAnsi="Times New Roman" w:cs="Times New Roman"/>
         </w:rPr>
         <w:tab/>
-        <w:t xml:space="preserve">         2.Manoj Reddy Gurram</w:t>
+        <w:t xml:space="preserve">         2.Manoj Reddy Gurra</w:t>
+      </w:r>
+      <w:r>
+        <w:rPr>
+          <w:rFonts w:ascii="Times New Roman" w:eastAsia="Times New Roman" w:hAnsi="Times New Roman" w:cs="Times New Roman"/>
+        </w:rPr>
+        <w:t>m – 24162283</w:t>
       </w:r>
     </w:p>
     <w:p>
@@ -6976,6 +6988,7 @@
   <w:style w:type="character" w:default="1" w:styleId="DefaultParagraphFont">
     <w:name w:val="Default Paragraph Font"/>
     <w:uiPriority w:val="1"/>
+    <w:semiHidden/>
     <w:unhideWhenUsed/>
   </w:style>
   <w:style w:type="table" w:default="1" w:styleId="TableNormal">

</xml_diff>

<commit_message>
updated the final version of template report
</commit_message>
<xml_diff>
--- a/data/7COM1079_Final report_template.docx
+++ b/data/7COM1079_Final report_template.docx
@@ -261,7 +261,19 @@
           <w:rFonts w:ascii="Times New Roman" w:eastAsia="Times New Roman" w:hAnsi="Times New Roman" w:cs="Times New Roman"/>
         </w:rPr>
         <w:tab/>
-        <w:t xml:space="preserve">         Sai Varsha Vemulaplli - 24158581</w:t>
+        <w:t xml:space="preserve">         Sai Varsha </w:t>
+      </w:r>
+      <w:r>
+        <w:rPr>
+          <w:rFonts w:ascii="Times New Roman" w:eastAsia="Times New Roman" w:hAnsi="Times New Roman" w:cs="Times New Roman"/>
+        </w:rPr>
+        <w:t>Vemulapalli</w:t>
+      </w:r>
+      <w:r>
+        <w:rPr>
+          <w:rFonts w:ascii="Times New Roman" w:eastAsia="Times New Roman" w:hAnsi="Times New Roman" w:cs="Times New Roman"/>
+        </w:rPr>
+        <w:t xml:space="preserve"> - 24158581</w:t>
       </w:r>
     </w:p>
     <w:p>
@@ -282,6 +294,12 @@
           <w:rFonts w:ascii="Times New Roman" w:eastAsia="Times New Roman" w:hAnsi="Times New Roman" w:cs="Times New Roman"/>
         </w:rPr>
         <w:t xml:space="preserve"> Mallela</w:t>
+      </w:r>
+      <w:r>
+        <w:rPr>
+          <w:rFonts w:ascii="Times New Roman" w:eastAsia="Times New Roman" w:hAnsi="Times New Roman" w:cs="Times New Roman"/>
+        </w:rPr>
+        <w:t xml:space="preserve"> - 24137667</w:t>
       </w:r>
     </w:p>
     <w:p>
@@ -439,10 +457,9 @@
         <w:p>
           <w:pPr>
             <w:pStyle w:val="TOCHeading"/>
-            <w:spacing w:line="360" w:lineRule="auto"/>
-            <w:jc w:val="center"/>
             <w:rPr>
               <w:rFonts w:ascii="Times New Roman" w:hAnsi="Times New Roman" w:cs="Times New Roman"/>
+              <w:noProof/>
             </w:rPr>
           </w:pPr>
           <w:r>
@@ -473,7 +490,6 @@
             </w:rPr>
             <w:fldChar w:fldCharType="separate"/>
           </w:r>
-          <w:hyperlink w:anchor="_Toc216431696" w:history="1"/>
         </w:p>
         <w:p>
           <w:pPr>
@@ -481,7 +497,7 @@
             <w:tabs>
               <w:tab w:val="right" w:leader="dot" w:pos="9016"/>
             </w:tabs>
-            <w:spacing w:line="360" w:lineRule="auto"/>
+            <w:spacing w:line="276" w:lineRule="auto"/>
             <w:jc w:val="center"/>
             <w:rPr>
               <w:rFonts w:ascii="Times New Roman" w:hAnsi="Times New Roman" w:cs="Times New Roman"/>
@@ -560,7 +576,7 @@
             <w:tabs>
               <w:tab w:val="right" w:leader="dot" w:pos="9016"/>
             </w:tabs>
-            <w:spacing w:line="360" w:lineRule="auto"/>
+            <w:spacing w:line="276" w:lineRule="auto"/>
             <w:jc w:val="center"/>
             <w:rPr>
               <w:rFonts w:ascii="Times New Roman" w:hAnsi="Times New Roman" w:cs="Times New Roman"/>
@@ -639,7 +655,7 @@
             <w:tabs>
               <w:tab w:val="right" w:leader="dot" w:pos="9016"/>
             </w:tabs>
-            <w:spacing w:line="360" w:lineRule="auto"/>
+            <w:spacing w:line="276" w:lineRule="auto"/>
             <w:jc w:val="center"/>
             <w:rPr>
               <w:rFonts w:ascii="Times New Roman" w:hAnsi="Times New Roman" w:cs="Times New Roman"/>
@@ -718,7 +734,7 @@
             <w:tabs>
               <w:tab w:val="right" w:leader="dot" w:pos="9016"/>
             </w:tabs>
-            <w:spacing w:line="360" w:lineRule="auto"/>
+            <w:spacing w:line="276" w:lineRule="auto"/>
             <w:jc w:val="center"/>
             <w:rPr>
               <w:rFonts w:ascii="Times New Roman" w:hAnsi="Times New Roman" w:cs="Times New Roman"/>
@@ -797,7 +813,7 @@
             <w:tabs>
               <w:tab w:val="right" w:leader="dot" w:pos="9016"/>
             </w:tabs>
-            <w:spacing w:line="360" w:lineRule="auto"/>
+            <w:spacing w:line="276" w:lineRule="auto"/>
             <w:jc w:val="center"/>
             <w:rPr>
               <w:rFonts w:ascii="Times New Roman" w:hAnsi="Times New Roman" w:cs="Times New Roman"/>
@@ -876,7 +892,7 @@
             <w:tabs>
               <w:tab w:val="right" w:leader="dot" w:pos="9016"/>
             </w:tabs>
-            <w:spacing w:line="360" w:lineRule="auto"/>
+            <w:spacing w:line="276" w:lineRule="auto"/>
             <w:jc w:val="center"/>
             <w:rPr>
               <w:rFonts w:ascii="Times New Roman" w:hAnsi="Times New Roman" w:cs="Times New Roman"/>
@@ -937,7 +953,7 @@
                 <w:noProof/>
                 <w:webHidden/>
               </w:rPr>
-              <w:t>5</w:t>
+              <w:t>4</w:t>
             </w:r>
             <w:r>
               <w:rPr>
@@ -955,7 +971,7 @@
             <w:tabs>
               <w:tab w:val="right" w:leader="dot" w:pos="9016"/>
             </w:tabs>
-            <w:spacing w:line="360" w:lineRule="auto"/>
+            <w:spacing w:line="276" w:lineRule="auto"/>
             <w:jc w:val="center"/>
             <w:rPr>
               <w:rFonts w:ascii="Times New Roman" w:hAnsi="Times New Roman" w:cs="Times New Roman"/>
@@ -1016,7 +1032,7 @@
                 <w:noProof/>
                 <w:webHidden/>
               </w:rPr>
-              <w:t>5</w:t>
+              <w:t>4</w:t>
             </w:r>
             <w:r>
               <w:rPr>
@@ -1034,7 +1050,7 @@
             <w:tabs>
               <w:tab w:val="right" w:leader="dot" w:pos="9016"/>
             </w:tabs>
-            <w:spacing w:line="360" w:lineRule="auto"/>
+            <w:spacing w:line="276" w:lineRule="auto"/>
             <w:jc w:val="center"/>
             <w:rPr>
               <w:rFonts w:ascii="Times New Roman" w:hAnsi="Times New Roman" w:cs="Times New Roman"/>
@@ -1095,7 +1111,7 @@
                 <w:noProof/>
                 <w:webHidden/>
               </w:rPr>
-              <w:t>5</w:t>
+              <w:t>4</w:t>
             </w:r>
             <w:r>
               <w:rPr>
@@ -1113,7 +1129,7 @@
             <w:tabs>
               <w:tab w:val="right" w:leader="dot" w:pos="9016"/>
             </w:tabs>
-            <w:spacing w:line="360" w:lineRule="auto"/>
+            <w:spacing w:line="276" w:lineRule="auto"/>
             <w:jc w:val="center"/>
             <w:rPr>
               <w:rFonts w:ascii="Times New Roman" w:hAnsi="Times New Roman" w:cs="Times New Roman"/>
@@ -1174,7 +1190,7 @@
                 <w:noProof/>
                 <w:webHidden/>
               </w:rPr>
-              <w:t>6</w:t>
+              <w:t>5</w:t>
             </w:r>
             <w:r>
               <w:rPr>
@@ -1192,7 +1208,7 @@
             <w:tabs>
               <w:tab w:val="right" w:leader="dot" w:pos="9016"/>
             </w:tabs>
-            <w:spacing w:line="360" w:lineRule="auto"/>
+            <w:spacing w:line="276" w:lineRule="auto"/>
             <w:jc w:val="center"/>
             <w:rPr>
               <w:rFonts w:ascii="Times New Roman" w:hAnsi="Times New Roman" w:cs="Times New Roman"/>
@@ -1253,7 +1269,7 @@
                 <w:noProof/>
                 <w:webHidden/>
               </w:rPr>
-              <w:t>6</w:t>
+              <w:t>5</w:t>
             </w:r>
             <w:r>
               <w:rPr>
@@ -1271,7 +1287,7 @@
             <w:tabs>
               <w:tab w:val="right" w:leader="dot" w:pos="9016"/>
             </w:tabs>
-            <w:spacing w:line="360" w:lineRule="auto"/>
+            <w:spacing w:line="276" w:lineRule="auto"/>
             <w:jc w:val="center"/>
             <w:rPr>
               <w:rFonts w:ascii="Times New Roman" w:hAnsi="Times New Roman" w:cs="Times New Roman"/>
@@ -1332,7 +1348,7 @@
                 <w:noProof/>
                 <w:webHidden/>
               </w:rPr>
-              <w:t>7</w:t>
+              <w:t>6</w:t>
             </w:r>
             <w:r>
               <w:rPr>
@@ -1350,7 +1366,7 @@
             <w:tabs>
               <w:tab w:val="right" w:leader="dot" w:pos="9016"/>
             </w:tabs>
-            <w:spacing w:line="360" w:lineRule="auto"/>
+            <w:spacing w:line="276" w:lineRule="auto"/>
             <w:jc w:val="center"/>
             <w:rPr>
               <w:rFonts w:ascii="Times New Roman" w:hAnsi="Times New Roman" w:cs="Times New Roman"/>
@@ -1411,7 +1427,7 @@
                 <w:noProof/>
                 <w:webHidden/>
               </w:rPr>
-              <w:t>7</w:t>
+              <w:t>6</w:t>
             </w:r>
             <w:r>
               <w:rPr>
@@ -1429,7 +1445,7 @@
             <w:tabs>
               <w:tab w:val="right" w:leader="dot" w:pos="9016"/>
             </w:tabs>
-            <w:spacing w:line="360" w:lineRule="auto"/>
+            <w:spacing w:line="276" w:lineRule="auto"/>
             <w:jc w:val="center"/>
             <w:rPr>
               <w:rFonts w:ascii="Times New Roman" w:hAnsi="Times New Roman" w:cs="Times New Roman"/>
@@ -1490,7 +1506,7 @@
                 <w:noProof/>
                 <w:webHidden/>
               </w:rPr>
-              <w:t>8</w:t>
+              <w:t>7</w:t>
             </w:r>
             <w:r>
               <w:rPr>
@@ -1508,7 +1524,7 @@
             <w:tabs>
               <w:tab w:val="right" w:leader="dot" w:pos="9016"/>
             </w:tabs>
-            <w:spacing w:line="360" w:lineRule="auto"/>
+            <w:spacing w:line="276" w:lineRule="auto"/>
             <w:jc w:val="center"/>
             <w:rPr>
               <w:rFonts w:ascii="Times New Roman" w:hAnsi="Times New Roman" w:cs="Times New Roman"/>
@@ -1569,7 +1585,7 @@
                 <w:noProof/>
                 <w:webHidden/>
               </w:rPr>
-              <w:t>8</w:t>
+              <w:t>7</w:t>
             </w:r>
             <w:r>
               <w:rPr>
@@ -1587,7 +1603,7 @@
             <w:tabs>
               <w:tab w:val="right" w:leader="dot" w:pos="9016"/>
             </w:tabs>
-            <w:spacing w:line="360" w:lineRule="auto"/>
+            <w:spacing w:line="276" w:lineRule="auto"/>
             <w:jc w:val="center"/>
             <w:rPr>
               <w:rFonts w:ascii="Times New Roman" w:hAnsi="Times New Roman" w:cs="Times New Roman"/>
@@ -1648,7 +1664,7 @@
                 <w:noProof/>
                 <w:webHidden/>
               </w:rPr>
-              <w:t>8</w:t>
+              <w:t>7</w:t>
             </w:r>
             <w:r>
               <w:rPr>
@@ -1666,7 +1682,7 @@
             <w:tabs>
               <w:tab w:val="right" w:leader="dot" w:pos="9016"/>
             </w:tabs>
-            <w:spacing w:line="360" w:lineRule="auto"/>
+            <w:spacing w:line="276" w:lineRule="auto"/>
             <w:jc w:val="center"/>
             <w:rPr>
               <w:rFonts w:ascii="Times New Roman" w:hAnsi="Times New Roman" w:cs="Times New Roman"/>
@@ -1727,7 +1743,7 @@
                 <w:noProof/>
                 <w:webHidden/>
               </w:rPr>
-              <w:t>9</w:t>
+              <w:t>8</w:t>
             </w:r>
             <w:r>
               <w:rPr>
@@ -1745,7 +1761,7 @@
             <w:tabs>
               <w:tab w:val="right" w:leader="dot" w:pos="9016"/>
             </w:tabs>
-            <w:spacing w:line="360" w:lineRule="auto"/>
+            <w:spacing w:line="276" w:lineRule="auto"/>
             <w:jc w:val="center"/>
             <w:rPr>
               <w:rFonts w:ascii="Times New Roman" w:hAnsi="Times New Roman" w:cs="Times New Roman"/>
@@ -1806,7 +1822,7 @@
                 <w:noProof/>
                 <w:webHidden/>
               </w:rPr>
-              <w:t>9</w:t>
+              <w:t>8</w:t>
             </w:r>
             <w:r>
               <w:rPr>
@@ -1824,7 +1840,7 @@
             <w:tabs>
               <w:tab w:val="right" w:leader="dot" w:pos="9016"/>
             </w:tabs>
-            <w:spacing w:line="360" w:lineRule="auto"/>
+            <w:spacing w:line="276" w:lineRule="auto"/>
             <w:jc w:val="center"/>
             <w:rPr>
               <w:rFonts w:ascii="Times New Roman" w:hAnsi="Times New Roman" w:cs="Times New Roman"/>
@@ -1885,7 +1901,7 @@
                 <w:noProof/>
                 <w:webHidden/>
               </w:rPr>
-              <w:t>9</w:t>
+              <w:t>8</w:t>
             </w:r>
             <w:r>
               <w:rPr>
@@ -1903,7 +1919,7 @@
             <w:tabs>
               <w:tab w:val="right" w:leader="dot" w:pos="9016"/>
             </w:tabs>
-            <w:spacing w:line="360" w:lineRule="auto"/>
+            <w:spacing w:line="276" w:lineRule="auto"/>
             <w:jc w:val="center"/>
             <w:rPr>
               <w:rFonts w:ascii="Times New Roman" w:hAnsi="Times New Roman" w:cs="Times New Roman"/>
@@ -1964,7 +1980,7 @@
                 <w:noProof/>
                 <w:webHidden/>
               </w:rPr>
-              <w:t>9</w:t>
+              <w:t>8</w:t>
             </w:r>
             <w:r>
               <w:rPr>
@@ -1982,7 +1998,7 @@
             <w:tabs>
               <w:tab w:val="right" w:leader="dot" w:pos="9016"/>
             </w:tabs>
-            <w:spacing w:line="360" w:lineRule="auto"/>
+            <w:spacing w:line="276" w:lineRule="auto"/>
             <w:jc w:val="center"/>
             <w:rPr>
               <w:rFonts w:ascii="Times New Roman" w:hAnsi="Times New Roman" w:cs="Times New Roman"/>
@@ -2043,7 +2059,255 @@
                 <w:noProof/>
                 <w:webHidden/>
               </w:rPr>
+              <w:t>8</w:t>
+            </w:r>
+            <w:r>
+              <w:rPr>
+                <w:rFonts w:ascii="Times New Roman" w:hAnsi="Times New Roman" w:cs="Times New Roman"/>
+                <w:noProof/>
+                <w:webHidden/>
+              </w:rPr>
+              <w:fldChar w:fldCharType="end"/>
+            </w:r>
+          </w:hyperlink>
+        </w:p>
+        <w:p>
+          <w:pPr>
+            <w:spacing w:after="120" w:line="276" w:lineRule="auto"/>
+            <w:rPr>
+              <w:rFonts w:ascii="Times New Roman" w:hAnsi="Times New Roman" w:cs="Times New Roman"/>
+              <w:noProof/>
+            </w:rPr>
+          </w:pPr>
+          <w:r>
+            <w:rPr>
+              <w:rFonts w:ascii="Times New Roman" w:hAnsi="Times New Roman" w:cs="Times New Roman"/>
+              <w:noProof/>
+            </w:rPr>
+            <w:t xml:space="preserve">     5.5 Comment on GitHub log output……...</w:t>
+          </w:r>
+          <w:r>
+            <w:rPr>
+              <w:rFonts w:ascii="Times New Roman" w:hAnsi="Times New Roman" w:cs="Times New Roman"/>
+              <w:noProof/>
+            </w:rPr>
+            <w:t>............................................................................8</w:t>
+          </w:r>
+        </w:p>
+        <w:p>
+          <w:pPr>
+            <w:pStyle w:val="TOC1"/>
+            <w:tabs>
+              <w:tab w:val="right" w:leader="dot" w:pos="9016"/>
+            </w:tabs>
+            <w:spacing w:line="276" w:lineRule="auto"/>
+            <w:jc w:val="center"/>
+            <w:rPr>
+              <w:rFonts w:ascii="Times New Roman" w:hAnsi="Times New Roman" w:cs="Times New Roman"/>
+              <w:noProof/>
+            </w:rPr>
+          </w:pPr>
+          <w:hyperlink w:anchor="_Toc216431717" w:history="1">
+            <w:r>
+              <w:rPr>
+                <w:rStyle w:val="Hyperlink"/>
+                <w:rFonts w:ascii="Times New Roman" w:hAnsi="Times New Roman" w:cs="Times New Roman"/>
+                <w:noProof/>
+              </w:rPr>
+              <w:t>6. Conclusions</w:t>
+            </w:r>
+            <w:r>
+              <w:rPr>
+                <w:rFonts w:ascii="Times New Roman" w:hAnsi="Times New Roman" w:cs="Times New Roman"/>
+                <w:noProof/>
+                <w:webHidden/>
+              </w:rPr>
+              <w:tab/>
+            </w:r>
+            <w:r>
+              <w:rPr>
+                <w:rFonts w:ascii="Times New Roman" w:hAnsi="Times New Roman" w:cs="Times New Roman"/>
+                <w:noProof/>
+                <w:webHidden/>
+              </w:rPr>
+              <w:fldChar w:fldCharType="begin"/>
+            </w:r>
+            <w:r>
+              <w:rPr>
+                <w:rFonts w:ascii="Times New Roman" w:hAnsi="Times New Roman" w:cs="Times New Roman"/>
+                <w:noProof/>
+                <w:webHidden/>
+              </w:rPr>
+              <w:instrText xml:space="preserve"> PAGEREF _Toc216431717 \h </w:instrText>
+            </w:r>
+            <w:r>
+              <w:rPr>
+                <w:rFonts w:ascii="Times New Roman" w:hAnsi="Times New Roman" w:cs="Times New Roman"/>
+                <w:noProof/>
+                <w:webHidden/>
+              </w:rPr>
+            </w:r>
+            <w:r>
+              <w:rPr>
+                <w:rFonts w:ascii="Times New Roman" w:hAnsi="Times New Roman" w:cs="Times New Roman"/>
+                <w:noProof/>
+                <w:webHidden/>
+              </w:rPr>
+              <w:fldChar w:fldCharType="separate"/>
+            </w:r>
+            <w:r>
+              <w:rPr>
+                <w:rFonts w:ascii="Times New Roman" w:hAnsi="Times New Roman" w:cs="Times New Roman"/>
+                <w:noProof/>
+                <w:webHidden/>
+              </w:rPr>
               <w:t>9</w:t>
+            </w:r>
+            <w:r>
+              <w:rPr>
+                <w:rFonts w:ascii="Times New Roman" w:hAnsi="Times New Roman" w:cs="Times New Roman"/>
+                <w:noProof/>
+                <w:webHidden/>
+              </w:rPr>
+              <w:fldChar w:fldCharType="end"/>
+            </w:r>
+          </w:hyperlink>
+        </w:p>
+        <w:p>
+          <w:pPr>
+            <w:spacing w:line="276" w:lineRule="auto"/>
+            <w:rPr>
+              <w:rFonts w:ascii="Times New Roman" w:hAnsi="Times New Roman" w:cs="Times New Roman"/>
+              <w:noProof/>
+            </w:rPr>
+          </w:pPr>
+          <w:r>
+            <w:rPr>
+              <w:rFonts w:ascii="Times New Roman" w:hAnsi="Times New Roman" w:cs="Times New Roman"/>
+              <w:noProof/>
+            </w:rPr>
+            <w:t xml:space="preserve">    6.1 Interpretation of the Res</w:t>
+          </w:r>
+          <w:r>
+            <w:rPr>
+              <w:rFonts w:ascii="Times New Roman" w:hAnsi="Times New Roman" w:cs="Times New Roman"/>
+              <w:noProof/>
+            </w:rPr>
+            <w:t>ult</w:t>
+          </w:r>
+          <w:r>
+            <w:rPr>
+              <w:rFonts w:ascii="Times New Roman" w:hAnsi="Times New Roman" w:cs="Times New Roman"/>
+              <w:noProof/>
+            </w:rPr>
+            <w:t>……………………………………………………</w:t>
+          </w:r>
+          <w:r>
+            <w:rPr>
+              <w:rFonts w:ascii="Times New Roman" w:hAnsi="Times New Roman" w:cs="Times New Roman"/>
+              <w:noProof/>
+            </w:rPr>
+            <w:t>………...9</w:t>
+          </w:r>
+        </w:p>
+        <w:p>
+          <w:pPr>
+            <w:spacing w:after="120" w:line="276" w:lineRule="auto"/>
+            <w:rPr>
+              <w:rFonts w:ascii="Times New Roman" w:hAnsi="Times New Roman" w:cs="Times New Roman"/>
+              <w:noProof/>
+            </w:rPr>
+          </w:pPr>
+          <w:r>
+            <w:rPr>
+              <w:rFonts w:ascii="Times New Roman" w:hAnsi="Times New Roman" w:cs="Times New Roman"/>
+              <w:noProof/>
+            </w:rPr>
+            <w:t xml:space="preserve">   6.2 Reasons and/or Implications for future Work, Limitations of the study……..……</w:t>
+          </w:r>
+          <w:r>
+            <w:rPr>
+              <w:rFonts w:ascii="Times New Roman" w:hAnsi="Times New Roman" w:cs="Times New Roman"/>
+              <w:noProof/>
+            </w:rPr>
+            <w:t>...</w:t>
+          </w:r>
+          <w:r>
+            <w:rPr>
+              <w:rFonts w:ascii="Times New Roman" w:hAnsi="Times New Roman" w:cs="Times New Roman"/>
+              <w:noProof/>
+            </w:rPr>
+            <w:t>…10</w:t>
+          </w:r>
+        </w:p>
+        <w:p>
+          <w:pPr>
+            <w:pStyle w:val="TOC1"/>
+            <w:tabs>
+              <w:tab w:val="right" w:leader="dot" w:pos="9016"/>
+            </w:tabs>
+            <w:spacing w:line="276" w:lineRule="auto"/>
+            <w:jc w:val="center"/>
+            <w:rPr>
+              <w:rFonts w:ascii="Times New Roman" w:hAnsi="Times New Roman" w:cs="Times New Roman"/>
+              <w:noProof/>
+            </w:rPr>
+          </w:pPr>
+          <w:hyperlink w:anchor="_Toc216431718" w:history="1">
+            <w:r>
+              <w:rPr>
+                <w:rStyle w:val="Hyperlink"/>
+                <w:rFonts w:ascii="Times New Roman" w:hAnsi="Times New Roman" w:cs="Times New Roman"/>
+                <w:noProof/>
+              </w:rPr>
+              <w:t>7. Reference List</w:t>
+            </w:r>
+            <w:r>
+              <w:rPr>
+                <w:rFonts w:ascii="Times New Roman" w:hAnsi="Times New Roman" w:cs="Times New Roman"/>
+                <w:noProof/>
+                <w:webHidden/>
+              </w:rPr>
+              <w:tab/>
+            </w:r>
+            <w:r>
+              <w:rPr>
+                <w:rFonts w:ascii="Times New Roman" w:hAnsi="Times New Roman" w:cs="Times New Roman"/>
+                <w:noProof/>
+                <w:webHidden/>
+              </w:rPr>
+              <w:fldChar w:fldCharType="begin"/>
+            </w:r>
+            <w:r>
+              <w:rPr>
+                <w:rFonts w:ascii="Times New Roman" w:hAnsi="Times New Roman" w:cs="Times New Roman"/>
+                <w:noProof/>
+                <w:webHidden/>
+              </w:rPr>
+              <w:instrText xml:space="preserve"> PAGEREF _Toc216431718 \h </w:instrText>
+            </w:r>
+            <w:r>
+              <w:rPr>
+                <w:rFonts w:ascii="Times New Roman" w:hAnsi="Times New Roman" w:cs="Times New Roman"/>
+                <w:noProof/>
+                <w:webHidden/>
+              </w:rPr>
+            </w:r>
+            <w:r>
+              <w:rPr>
+                <w:rFonts w:ascii="Times New Roman" w:hAnsi="Times New Roman" w:cs="Times New Roman"/>
+                <w:noProof/>
+                <w:webHidden/>
+              </w:rPr>
+              <w:fldChar w:fldCharType="separate"/>
+            </w:r>
+            <w:r>
+              <w:rPr>
+                <w:rFonts w:ascii="Times New Roman" w:hAnsi="Times New Roman" w:cs="Times New Roman"/>
+                <w:noProof/>
+                <w:webHidden/>
+              </w:rPr>
+              <w:t>11</w:t>
             </w:r>
             <w:r>
               <w:rPr>
@@ -2061,165 +2325,7 @@
             <w:tabs>
               <w:tab w:val="right" w:leader="dot" w:pos="9016"/>
             </w:tabs>
-            <w:spacing w:line="360" w:lineRule="auto"/>
-            <w:jc w:val="center"/>
-            <w:rPr>
-              <w:rFonts w:ascii="Times New Roman" w:hAnsi="Times New Roman" w:cs="Times New Roman"/>
-              <w:noProof/>
-            </w:rPr>
-          </w:pPr>
-          <w:hyperlink w:anchor="_Toc216431717" w:history="1">
-            <w:r>
-              <w:rPr>
-                <w:rStyle w:val="Hyperlink"/>
-                <w:rFonts w:ascii="Times New Roman" w:hAnsi="Times New Roman" w:cs="Times New Roman"/>
-                <w:noProof/>
-              </w:rPr>
-              <w:t>6. Conclusions</w:t>
-            </w:r>
-            <w:r>
-              <w:rPr>
-                <w:rFonts w:ascii="Times New Roman" w:hAnsi="Times New Roman" w:cs="Times New Roman"/>
-                <w:noProof/>
-                <w:webHidden/>
-              </w:rPr>
-              <w:tab/>
-            </w:r>
-            <w:r>
-              <w:rPr>
-                <w:rFonts w:ascii="Times New Roman" w:hAnsi="Times New Roman" w:cs="Times New Roman"/>
-                <w:noProof/>
-                <w:webHidden/>
-              </w:rPr>
-              <w:fldChar w:fldCharType="begin"/>
-            </w:r>
-            <w:r>
-              <w:rPr>
-                <w:rFonts w:ascii="Times New Roman" w:hAnsi="Times New Roman" w:cs="Times New Roman"/>
-                <w:noProof/>
-                <w:webHidden/>
-              </w:rPr>
-              <w:instrText xml:space="preserve"> PAGEREF _Toc216431717 \h </w:instrText>
-            </w:r>
-            <w:r>
-              <w:rPr>
-                <w:rFonts w:ascii="Times New Roman" w:hAnsi="Times New Roman" w:cs="Times New Roman"/>
-                <w:noProof/>
-                <w:webHidden/>
-              </w:rPr>
-            </w:r>
-            <w:r>
-              <w:rPr>
-                <w:rFonts w:ascii="Times New Roman" w:hAnsi="Times New Roman" w:cs="Times New Roman"/>
-                <w:noProof/>
-                <w:webHidden/>
-              </w:rPr>
-              <w:fldChar w:fldCharType="separate"/>
-            </w:r>
-            <w:r>
-              <w:rPr>
-                <w:rFonts w:ascii="Times New Roman" w:hAnsi="Times New Roman" w:cs="Times New Roman"/>
-                <w:noProof/>
-                <w:webHidden/>
-              </w:rPr>
-              <w:t>9</w:t>
-            </w:r>
-            <w:r>
-              <w:rPr>
-                <w:rFonts w:ascii="Times New Roman" w:hAnsi="Times New Roman" w:cs="Times New Roman"/>
-                <w:noProof/>
-                <w:webHidden/>
-              </w:rPr>
-              <w:fldChar w:fldCharType="end"/>
-            </w:r>
-          </w:hyperlink>
-        </w:p>
-        <w:p>
-          <w:pPr>
-            <w:pStyle w:val="TOC1"/>
-            <w:tabs>
-              <w:tab w:val="right" w:leader="dot" w:pos="9016"/>
-            </w:tabs>
-            <w:spacing w:line="360" w:lineRule="auto"/>
-            <w:jc w:val="center"/>
-            <w:rPr>
-              <w:rFonts w:ascii="Times New Roman" w:hAnsi="Times New Roman" w:cs="Times New Roman"/>
-              <w:noProof/>
-            </w:rPr>
-          </w:pPr>
-          <w:hyperlink w:anchor="_Toc216431718" w:history="1">
-            <w:r>
-              <w:rPr>
-                <w:rStyle w:val="Hyperlink"/>
-                <w:rFonts w:ascii="Times New Roman" w:hAnsi="Times New Roman" w:cs="Times New Roman"/>
-                <w:noProof/>
-              </w:rPr>
-              <w:t>7. Reference List</w:t>
-            </w:r>
-            <w:r>
-              <w:rPr>
-                <w:rFonts w:ascii="Times New Roman" w:hAnsi="Times New Roman" w:cs="Times New Roman"/>
-                <w:noProof/>
-                <w:webHidden/>
-              </w:rPr>
-              <w:tab/>
-            </w:r>
-            <w:r>
-              <w:rPr>
-                <w:rFonts w:ascii="Times New Roman" w:hAnsi="Times New Roman" w:cs="Times New Roman"/>
-                <w:noProof/>
-                <w:webHidden/>
-              </w:rPr>
-              <w:fldChar w:fldCharType="begin"/>
-            </w:r>
-            <w:r>
-              <w:rPr>
-                <w:rFonts w:ascii="Times New Roman" w:hAnsi="Times New Roman" w:cs="Times New Roman"/>
-                <w:noProof/>
-                <w:webHidden/>
-              </w:rPr>
-              <w:instrText xml:space="preserve"> PAGEREF _Toc216431718 \h </w:instrText>
-            </w:r>
-            <w:r>
-              <w:rPr>
-                <w:rFonts w:ascii="Times New Roman" w:hAnsi="Times New Roman" w:cs="Times New Roman"/>
-                <w:noProof/>
-                <w:webHidden/>
-              </w:rPr>
-            </w:r>
-            <w:r>
-              <w:rPr>
-                <w:rFonts w:ascii="Times New Roman" w:hAnsi="Times New Roman" w:cs="Times New Roman"/>
-                <w:noProof/>
-                <w:webHidden/>
-              </w:rPr>
-              <w:fldChar w:fldCharType="separate"/>
-            </w:r>
-            <w:r>
-              <w:rPr>
-                <w:rFonts w:ascii="Times New Roman" w:hAnsi="Times New Roman" w:cs="Times New Roman"/>
-                <w:noProof/>
-                <w:webHidden/>
-              </w:rPr>
-              <w:t>11</w:t>
-            </w:r>
-            <w:r>
-              <w:rPr>
-                <w:rFonts w:ascii="Times New Roman" w:hAnsi="Times New Roman" w:cs="Times New Roman"/>
-                <w:noProof/>
-                <w:webHidden/>
-              </w:rPr>
-              <w:fldChar w:fldCharType="end"/>
-            </w:r>
-          </w:hyperlink>
-        </w:p>
-        <w:p>
-          <w:pPr>
-            <w:pStyle w:val="TOC1"/>
-            <w:tabs>
-              <w:tab w:val="right" w:leader="dot" w:pos="9016"/>
-            </w:tabs>
-            <w:spacing w:line="360" w:lineRule="auto"/>
+            <w:spacing w:line="276" w:lineRule="auto"/>
             <w:jc w:val="center"/>
             <w:rPr>
               <w:rFonts w:ascii="Times New Roman" w:hAnsi="Times New Roman" w:cs="Times New Roman"/>
@@ -2298,7 +2404,7 @@
             <w:tabs>
               <w:tab w:val="right" w:leader="dot" w:pos="9016"/>
             </w:tabs>
-            <w:spacing w:line="360" w:lineRule="auto"/>
+            <w:spacing w:line="276" w:lineRule="auto"/>
             <w:jc w:val="center"/>
             <w:rPr>
               <w:rFonts w:ascii="Times New Roman" w:hAnsi="Times New Roman" w:cs="Times New Roman"/>
@@ -2373,7 +2479,44 @@
         </w:p>
         <w:p>
           <w:pPr>
-            <w:spacing w:line="360" w:lineRule="auto"/>
+            <w:spacing w:line="276" w:lineRule="auto"/>
+            <w:rPr>
+              <w:rFonts w:ascii="Times New Roman" w:hAnsi="Times New Roman" w:cs="Times New Roman"/>
+              <w:noProof/>
+            </w:rPr>
+          </w:pPr>
+          <w:r>
+            <w:rPr>
+              <w:rFonts w:ascii="Times New Roman" w:hAnsi="Times New Roman" w:cs="Times New Roman"/>
+              <w:noProof/>
+            </w:rPr>
+            <w:t xml:space="preserve">     Appendix B - </w:t>
+          </w:r>
+          <w:r>
+            <w:rPr>
+              <w:rFonts w:ascii="Times New Roman" w:eastAsiaTheme="majorEastAsia" w:hAnsi="Times New Roman" w:cs="Times New Roman"/>
+              <w:noProof/>
+            </w:rPr>
+            <w:t>GitHub log output</w:t>
+          </w:r>
+          <w:r>
+            <w:rPr>
+              <w:rFonts w:ascii="Times New Roman" w:eastAsiaTheme="majorEastAsia" w:hAnsi="Times New Roman" w:cs="Times New Roman"/>
+              <w:noProof/>
+            </w:rPr>
+            <w:t>…………………………………………………………..1</w:t>
+          </w:r>
+          <w:r>
+            <w:rPr>
+              <w:rFonts w:ascii="Times New Roman" w:eastAsiaTheme="majorEastAsia" w:hAnsi="Times New Roman" w:cs="Times New Roman"/>
+              <w:noProof/>
+            </w:rPr>
+            <w:t>4</w:t>
+          </w:r>
+        </w:p>
+        <w:p>
+          <w:pPr>
+            <w:spacing w:line="276" w:lineRule="auto"/>
             <w:jc w:val="center"/>
           </w:pPr>
           <w:r>
@@ -2404,10 +2547,6 @@
     <w:p>
       <w:pPr>
         <w:pStyle w:val="Heading1"/>
-        <w:rPr>
-          <w:b w:val="0"/>
-          <w:bCs w:val="0"/>
-        </w:rPr>
       </w:pPr>
       <w:bookmarkStart w:id="1" w:name="_Toc216431697"/>
       <w:r>
@@ -2620,10 +2759,6 @@
     <w:p>
       <w:pPr>
         <w:pStyle w:val="Heading1"/>
-        <w:rPr>
-          <w:b w:val="0"/>
-          <w:bCs w:val="0"/>
-        </w:rPr>
       </w:pPr>
       <w:bookmarkStart w:id="11" w:name="_zb46srhgwhmx" w:colFirst="0" w:colLast="0"/>
       <w:bookmarkStart w:id="12" w:name="_Toc216431702"/>
@@ -2677,7 +2812,21 @@
         <w:rPr>
           <w:rFonts w:ascii="Times New Roman" w:eastAsia="Times New Roman" w:hAnsi="Times New Roman" w:cs="Times New Roman"/>
         </w:rPr>
-        <w:t>, 2025). A different study considers more general factors of Olympic success and examines the economic potential, population, and long-term participation. The findings point to the fact that long-term investment and involvement are the factors that help to add medals. The third paper examines the issue of inequality in the allocation of medals and shows that Olympic medals have always been taken by a few countries (which are often ranked in the top tables), and many countries have only a few successes (Bernini and Dubreucq-Perus, 2026). These works apply to the current study because they all indicate that structural benefits, such as hosting opportunities, are important in determining long-term Olympic medal results.</w:t>
+        <w:t xml:space="preserve">, 2025). A different study considers more general factors of Olympic success and examines the economic potential, population, and long-term participation. The findings point to the fact that long-term investment and involvement are the factors that help to add medals. The third paper examines the issue of inequality in the allocation of medals and shows that Olympic medals have always been taken by a few countries (which are often ranked in the top tables), and many countries have only a few successes (Bernini and </w:t>
+      </w:r>
+      <w:proofErr w:type="spellStart"/>
+      <w:r>
+        <w:rPr>
+          <w:rFonts w:ascii="Times New Roman" w:eastAsia="Times New Roman" w:hAnsi="Times New Roman" w:cs="Times New Roman"/>
+        </w:rPr>
+        <w:t>Dubreucq</w:t>
+      </w:r>
+      <w:proofErr w:type="spellEnd"/>
+      <w:r>
+        <w:rPr>
+          <w:rFonts w:ascii="Times New Roman" w:eastAsia="Times New Roman" w:hAnsi="Times New Roman" w:cs="Times New Roman"/>
+        </w:rPr>
+        <w:t>-Perus, 2026). These works apply to the current study because they all indicate that structural benefits, such as hosting opportunities, are important in determining long-term Olympic medal results.</w:t>
       </w:r>
     </w:p>
     <w:p>
@@ -2710,10 +2859,6 @@
     <w:p>
       <w:pPr>
         <w:pStyle w:val="Heading1"/>
-        <w:rPr>
-          <w:b w:val="0"/>
-          <w:bCs w:val="0"/>
-        </w:rPr>
       </w:pPr>
       <w:bookmarkStart w:id="17" w:name="_1ilecooocv7q" w:colFirst="0" w:colLast="0"/>
       <w:bookmarkEnd w:id="17"/>
@@ -2724,10 +2869,6 @@
     <w:p>
       <w:pPr>
         <w:pStyle w:val="Heading1"/>
-        <w:rPr>
-          <w:b w:val="0"/>
-          <w:bCs w:val="0"/>
-        </w:rPr>
       </w:pPr>
       <w:bookmarkStart w:id="18" w:name="_q6hh6hw2p389" w:colFirst="0" w:colLast="0"/>
       <w:bookmarkStart w:id="19" w:name="_Toc216431705"/>
@@ -3064,7 +3205,21 @@
         <w:rPr>
           <w:rFonts w:ascii="Times New Roman" w:eastAsia="Times New Roman" w:hAnsi="Times New Roman" w:cs="Times New Roman"/>
         </w:rPr>
-        <w:t xml:space="preserve">According to the visualisations, the distribution of the Olympic medals is strongly skewed right, with the majority of the countries having comparably low numbers. There is an evident </w:t>
+        <w:t xml:space="preserve">According to the visualisations, the distribution of the Olympic medals is strongly skewed right, with </w:t>
+      </w:r>
+      <w:proofErr w:type="gramStart"/>
+      <w:r>
+        <w:rPr>
+          <w:rFonts w:ascii="Times New Roman" w:eastAsia="Times New Roman" w:hAnsi="Times New Roman" w:cs="Times New Roman"/>
+        </w:rPr>
+        <w:t>the majority of</w:t>
+      </w:r>
+      <w:proofErr w:type="gramEnd"/>
+      <w:r>
+        <w:rPr>
+          <w:rFonts w:ascii="Times New Roman" w:eastAsia="Times New Roman" w:hAnsi="Times New Roman" w:cs="Times New Roman"/>
+        </w:rPr>
+        <w:t xml:space="preserve"> the countries having comparably low numbers. There is an evident </w:t>
       </w:r>
       <w:r>
         <w:rPr>
@@ -3091,10 +3246,6 @@
     <w:p>
       <w:pPr>
         <w:pStyle w:val="Heading1"/>
-        <w:rPr>
-          <w:b w:val="0"/>
-          <w:bCs w:val="0"/>
-        </w:rPr>
       </w:pPr>
       <w:bookmarkStart w:id="26" w:name="_y84u717csv8p" w:colFirst="0" w:colLast="0"/>
       <w:bookmarkStart w:id="27" w:name="_Toc216431709"/>
@@ -3518,7 +3669,21 @@
               <w:rPr>
                 <w:rFonts w:ascii="Times New Roman" w:eastAsia="Times New Roman" w:hAnsi="Times New Roman" w:cs="Times New Roman"/>
               </w:rPr>
-              <w:t>Number of times hosted, Total Summer Olympic medals</w:t>
+              <w:t xml:space="preserve">Number of times </w:t>
+            </w:r>
+            <w:proofErr w:type="gramStart"/>
+            <w:r>
+              <w:rPr>
+                <w:rFonts w:ascii="Times New Roman" w:eastAsia="Times New Roman" w:hAnsi="Times New Roman" w:cs="Times New Roman"/>
+              </w:rPr>
+              <w:t>hosted,</w:t>
+            </w:r>
+            <w:proofErr w:type="gramEnd"/>
+            <w:r>
+              <w:rPr>
+                <w:rFonts w:ascii="Times New Roman" w:eastAsia="Times New Roman" w:hAnsi="Times New Roman" w:cs="Times New Roman"/>
+              </w:rPr>
+              <w:t xml:space="preserve"> Total Summer Olympic medals</w:t>
             </w:r>
           </w:p>
         </w:tc>
@@ -3641,10 +3806,6 @@
     <w:p>
       <w:pPr>
         <w:pStyle w:val="Heading1"/>
-        <w:rPr>
-          <w:b w:val="0"/>
-          <w:bCs w:val="0"/>
-        </w:rPr>
       </w:pPr>
       <w:bookmarkStart w:id="32" w:name="_uiz83esj5a3x" w:colFirst="0" w:colLast="0"/>
       <w:bookmarkStart w:id="33" w:name="_Toc216431712"/>
@@ -3682,7 +3843,21 @@
         <w:rPr>
           <w:rFonts w:ascii="Times New Roman" w:eastAsia="Times New Roman" w:hAnsi="Times New Roman" w:cs="Times New Roman"/>
         </w:rPr>
-        <w:t>The team collaborated well during the project, and there was effective communication and equal participation of all members. The division of tasks was according to individual strengths, and the division of tasks enhanced efficiency. Data analysis and visualisation using R were effective, and each member helped in coding, interpretation and preparation of reports.</w:t>
+        <w:t xml:space="preserve">The team collaborated well during the project, and there </w:t>
+      </w:r>
+      <w:proofErr w:type="gramStart"/>
+      <w:r>
+        <w:rPr>
+          <w:rFonts w:ascii="Times New Roman" w:eastAsia="Times New Roman" w:hAnsi="Times New Roman" w:cs="Times New Roman"/>
+        </w:rPr>
+        <w:t>was</w:t>
+      </w:r>
+      <w:proofErr w:type="gramEnd"/>
+      <w:r>
+        <w:rPr>
+          <w:rFonts w:ascii="Times New Roman" w:eastAsia="Times New Roman" w:hAnsi="Times New Roman" w:cs="Times New Roman"/>
+        </w:rPr>
+        <w:t xml:space="preserve"> effective communication and equal participation of all members. The division of tasks was according to individual strengths, and the division of tasks enhanced efficiency. Data analysis and visualisation using R were effective, and each member helped in coding, interpretation and preparation of reports.</w:t>
       </w:r>
     </w:p>
     <w:p>
@@ -3747,7 +3922,35 @@
         <w:rPr>
           <w:rFonts w:ascii="Times New Roman" w:eastAsia="Times New Roman" w:hAnsi="Times New Roman" w:cs="Times New Roman"/>
         </w:rPr>
-        <w:t>The team was also very effective in its time management as it organised frequent meetings to go through the progress and discuss issues. Distribution of tasks was done in a clear way and members were allowed to work individually but within the common deadlines (Kerzner, 2025). The majority of the milestones were met within the expected time, yet the literature-related tasks would have been scheduled earlier, and the time management would be even better.</w:t>
+        <w:t xml:space="preserve">The team was also very effective in its time management as it organised frequent meetings to go through the progress and discuss issues. Distribution of tasks was done in a clear </w:t>
+      </w:r>
+      <w:proofErr w:type="gramStart"/>
+      <w:r>
+        <w:rPr>
+          <w:rFonts w:ascii="Times New Roman" w:eastAsia="Times New Roman" w:hAnsi="Times New Roman" w:cs="Times New Roman"/>
+        </w:rPr>
+        <w:t>way</w:t>
+      </w:r>
+      <w:proofErr w:type="gramEnd"/>
+      <w:r>
+        <w:rPr>
+          <w:rFonts w:ascii="Times New Roman" w:eastAsia="Times New Roman" w:hAnsi="Times New Roman" w:cs="Times New Roman"/>
+        </w:rPr>
+        <w:t xml:space="preserve"> and members were allowed to work individually but within the common deadlines (Kerzner, 2025). </w:t>
+      </w:r>
+      <w:proofErr w:type="gramStart"/>
+      <w:r>
+        <w:rPr>
+          <w:rFonts w:ascii="Times New Roman" w:eastAsia="Times New Roman" w:hAnsi="Times New Roman" w:cs="Times New Roman"/>
+        </w:rPr>
+        <w:t>The majority of</w:t>
+      </w:r>
+      <w:proofErr w:type="gramEnd"/>
+      <w:r>
+        <w:rPr>
+          <w:rFonts w:ascii="Times New Roman" w:eastAsia="Times New Roman" w:hAnsi="Times New Roman" w:cs="Times New Roman"/>
+        </w:rPr>
+        <w:t xml:space="preserve"> the milestones were met within the expected time, yet the literature-related tasks would have been scheduled earlier, and the time management would be even better.</w:t>
       </w:r>
     </w:p>
     <w:p>
@@ -3811,35 +4014,183 @@
     </w:p>
     <w:p>
       <w:pPr>
-        <w:ind w:left="720"/>
-        <w:rPr>
-          <w:rFonts w:ascii="Times New Roman" w:eastAsia="Times New Roman" w:hAnsi="Times New Roman" w:cs="Times New Roman"/>
-        </w:rPr>
-      </w:pPr>
-    </w:p>
-    <w:p>
-      <w:pPr>
-        <w:ind w:left="720"/>
-        <w:rPr>
-          <w:rFonts w:ascii="Times New Roman" w:eastAsia="Times New Roman" w:hAnsi="Times New Roman" w:cs="Times New Roman"/>
-        </w:rPr>
-      </w:pPr>
-    </w:p>
-    <w:p>
-      <w:pPr>
-        <w:ind w:left="720"/>
-        <w:rPr>
-          <w:rFonts w:ascii="Times New Roman" w:eastAsia="Times New Roman" w:hAnsi="Times New Roman" w:cs="Times New Roman"/>
-        </w:rPr>
-      </w:pPr>
-    </w:p>
-    <w:p>
-      <w:pPr>
-        <w:ind w:left="720"/>
-        <w:rPr>
-          <w:rFonts w:ascii="Times New Roman" w:eastAsia="Times New Roman" w:hAnsi="Times New Roman" w:cs="Times New Roman"/>
-        </w:rPr>
-      </w:pPr>
+        <w:spacing w:before="240" w:after="240" w:line="360" w:lineRule="auto"/>
+        <w:jc w:val="both"/>
+        <w:rPr>
+          <w:rFonts w:ascii="Times New Roman" w:eastAsia="Times New Roman" w:hAnsi="Times New Roman" w:cs="Times New Roman"/>
+        </w:rPr>
+      </w:pPr>
+    </w:p>
+    <w:p>
+      <w:pPr>
+        <w:spacing w:before="240" w:after="240" w:line="360" w:lineRule="auto"/>
+        <w:jc w:val="both"/>
+        <w:rPr>
+          <w:rFonts w:ascii="Times New Roman" w:eastAsia="Times New Roman" w:hAnsi="Times New Roman" w:cs="Times New Roman"/>
+        </w:rPr>
+      </w:pPr>
+      <w:r>
+        <w:rPr>
+          <w:rFonts w:ascii="Times New Roman" w:eastAsia="Times New Roman" w:hAnsi="Times New Roman" w:cs="Times New Roman"/>
+        </w:rPr>
+        <w:lastRenderedPageBreak/>
+        <w:t xml:space="preserve">1. </w:t>
+      </w:r>
+      <w:r>
+        <w:rPr>
+          <w:rFonts w:ascii="Times New Roman" w:eastAsia="Times New Roman" w:hAnsi="Times New Roman" w:cs="Times New Roman"/>
+          <w:b/>
+          <w:bCs/>
+        </w:rPr>
+        <w:t>Commit Message:</w:t>
+      </w:r>
+      <w:r>
+        <w:rPr>
+          <w:rFonts w:ascii="Times New Roman" w:eastAsia="Times New Roman" w:hAnsi="Times New Roman" w:cs="Times New Roman"/>
+        </w:rPr>
+        <w:t xml:space="preserve"> “Cleaned dataset and created </w:t>
+      </w:r>
+      <w:proofErr w:type="spellStart"/>
+      <w:r>
+        <w:rPr>
+          <w:rFonts w:ascii="Times New Roman" w:eastAsia="Times New Roman" w:hAnsi="Times New Roman" w:cs="Times New Roman"/>
+        </w:rPr>
+        <w:t>host_group</w:t>
+      </w:r>
+      <w:proofErr w:type="spellEnd"/>
+      <w:r>
+        <w:rPr>
+          <w:rFonts w:ascii="Times New Roman" w:eastAsia="Times New Roman" w:hAnsi="Times New Roman" w:cs="Times New Roman"/>
+        </w:rPr>
+        <w:t xml:space="preserve"> factor for statistical testing”</w:t>
+      </w:r>
+    </w:p>
+    <w:p>
+      <w:pPr>
+        <w:spacing w:before="240" w:after="240" w:line="360" w:lineRule="auto"/>
+        <w:jc w:val="both"/>
+        <w:rPr>
+          <w:rFonts w:ascii="Times New Roman" w:eastAsia="Times New Roman" w:hAnsi="Times New Roman" w:cs="Times New Roman"/>
+        </w:rPr>
+      </w:pPr>
+      <w:r>
+        <w:rPr>
+          <w:rFonts w:ascii="Times New Roman" w:eastAsia="Times New Roman" w:hAnsi="Times New Roman" w:cs="Times New Roman"/>
+          <w:b/>
+          <w:bCs/>
+        </w:rPr>
+        <w:t>Author</w:t>
+      </w:r>
+      <w:r>
+        <w:rPr>
+          <w:rFonts w:ascii="Times New Roman" w:eastAsia="Times New Roman" w:hAnsi="Times New Roman" w:cs="Times New Roman"/>
+        </w:rPr>
+        <w:t>: Sriharsha5524</w:t>
+      </w:r>
+    </w:p>
+    <w:p>
+      <w:pPr>
+        <w:spacing w:before="240" w:after="240" w:line="360" w:lineRule="auto"/>
+        <w:jc w:val="both"/>
+        <w:rPr>
+          <w:rFonts w:ascii="Times New Roman" w:eastAsia="Times New Roman" w:hAnsi="Times New Roman" w:cs="Times New Roman"/>
+        </w:rPr>
+      </w:pPr>
+      <w:r>
+        <w:rPr>
+          <w:rFonts w:ascii="Times New Roman" w:eastAsia="Times New Roman" w:hAnsi="Times New Roman" w:cs="Times New Roman"/>
+          <w:b/>
+          <w:bCs/>
+        </w:rPr>
+        <w:t>Description:</w:t>
+      </w:r>
+      <w:r>
+        <w:rPr>
+          <w:rFonts w:ascii="Times New Roman" w:eastAsia="Times New Roman" w:hAnsi="Times New Roman" w:cs="Times New Roman"/>
+        </w:rPr>
+        <w:t xml:space="preserve"> </w:t>
+      </w:r>
+      <w:r>
+        <w:rPr>
+          <w:rFonts w:ascii="Times New Roman" w:eastAsia="Times New Roman" w:hAnsi="Times New Roman" w:cs="Times New Roman"/>
+        </w:rPr>
+        <w:t xml:space="preserve"> This commit forms the foundation of your quantitative analysis. By preparing the dataset and constructing the host/non-host factor, it enabled all downstream statistical testing and directly supported answering the research question.</w:t>
+      </w:r>
+    </w:p>
+    <w:p>
+      <w:pPr>
+        <w:spacing w:before="240" w:after="240" w:line="360" w:lineRule="auto"/>
+        <w:jc w:val="both"/>
+        <w:rPr>
+          <w:rFonts w:ascii="Times New Roman" w:eastAsia="Times New Roman" w:hAnsi="Times New Roman" w:cs="Times New Roman"/>
+        </w:rPr>
+      </w:pPr>
+      <w:r>
+        <w:rPr>
+          <w:rFonts w:ascii="Times New Roman" w:eastAsia="Times New Roman" w:hAnsi="Times New Roman" w:cs="Times New Roman"/>
+        </w:rPr>
+        <w:t xml:space="preserve">2. </w:t>
+      </w:r>
+      <w:r>
+        <w:rPr>
+          <w:rFonts w:ascii="Times New Roman" w:eastAsia="Times New Roman" w:hAnsi="Times New Roman" w:cs="Times New Roman"/>
+          <w:b/>
+          <w:bCs/>
+        </w:rPr>
+        <w:t>Commit Message:</w:t>
+      </w:r>
+      <w:r>
+        <w:rPr>
+          <w:rFonts w:ascii="Times New Roman" w:eastAsia="Times New Roman" w:hAnsi="Times New Roman" w:cs="Times New Roman"/>
+        </w:rPr>
+        <w:t xml:space="preserve"> “Refined research question and added two new supporting research papers”</w:t>
+      </w:r>
+    </w:p>
+    <w:p>
+      <w:pPr>
+        <w:spacing w:before="240" w:after="240" w:line="360" w:lineRule="auto"/>
+        <w:jc w:val="both"/>
+        <w:rPr>
+          <w:rFonts w:ascii="Times New Roman" w:eastAsia="Times New Roman" w:hAnsi="Times New Roman" w:cs="Times New Roman"/>
+        </w:rPr>
+      </w:pPr>
+      <w:r>
+        <w:rPr>
+          <w:rFonts w:ascii="Times New Roman" w:eastAsia="Times New Roman" w:hAnsi="Times New Roman" w:cs="Times New Roman"/>
+          <w:b/>
+          <w:bCs/>
+        </w:rPr>
+        <w:t>Author:</w:t>
+      </w:r>
+      <w:r>
+        <w:rPr>
+          <w:rFonts w:ascii="Times New Roman" w:eastAsia="Times New Roman" w:hAnsi="Times New Roman" w:cs="Times New Roman"/>
+        </w:rPr>
+        <w:t xml:space="preserve"> manojgurram02</w:t>
+      </w:r>
+    </w:p>
+    <w:p>
+      <w:pPr>
+        <w:spacing w:before="240" w:after="240" w:line="360" w:lineRule="auto"/>
+        <w:jc w:val="both"/>
+        <w:rPr>
+          <w:rFonts w:ascii="Times New Roman" w:eastAsia="Times New Roman" w:hAnsi="Times New Roman" w:cs="Times New Roman"/>
+        </w:rPr>
+      </w:pPr>
+      <w:r>
+        <w:rPr>
+          <w:rFonts w:ascii="Times New Roman" w:eastAsia="Times New Roman" w:hAnsi="Times New Roman" w:cs="Times New Roman"/>
+          <w:b/>
+          <w:bCs/>
+        </w:rPr>
+        <w:t>Description:</w:t>
+      </w:r>
+      <w:r>
+        <w:rPr>
+          <w:rFonts w:ascii="Times New Roman" w:eastAsia="Times New Roman" w:hAnsi="Times New Roman" w:cs="Times New Roman"/>
+        </w:rPr>
+        <w:t xml:space="preserve"> This commit strengthened the conceptual basis of the project. Clarifying the research question and adding supporting literature guided the analytical direction, ensured relevance, and improved the academic grounding of your results</w:t>
+      </w:r>
     </w:p>
     <w:p>
       <w:pPr>
@@ -3867,6 +4218,65 @@
           <w:rFonts w:ascii="Times New Roman" w:eastAsia="Times New Roman" w:hAnsi="Times New Roman" w:cs="Times New Roman"/>
         </w:rPr>
         <w:t>The correlation analysis in this paper was conducted to determine the correlation between the frequency of hosting the Olympics and the overall number of Summer Olympic medals. The findings indicated a positive correlation that was high and statistically significant, with graphic trends and a high correlation coefficient. These results suggested that nations that hosted the Olympics with greater frequency were more likely to realise long-term success in terms of the number of medals won, which was probably because of structural benefits, in terms of higher investment and development of infrastructure. Nonetheless, the research could not be generalised due to the aggregated data and omission of other variables like population size and economic capacity. Further studies may use a multivariate regression to bring more meaning.</w:t>
+      </w:r>
+    </w:p>
+    <w:p>
+      <w:pPr>
+        <w:pStyle w:val="Heading1"/>
+      </w:pPr>
+      <w:r>
+        <w:t>6.1</w:t>
+      </w:r>
+      <w:r>
+        <w:t xml:space="preserve"> Interpretation of the Results</w:t>
+      </w:r>
+    </w:p>
+    <w:p>
+      <w:pPr>
+        <w:spacing w:line="360" w:lineRule="auto"/>
+        <w:jc w:val="both"/>
+        <w:rPr>
+          <w:rFonts w:ascii="Times New Roman" w:eastAsia="Times New Roman" w:hAnsi="Times New Roman" w:cs="Times New Roman"/>
+        </w:rPr>
+      </w:pPr>
+      <w:r>
+        <w:rPr>
+          <w:rFonts w:ascii="Times New Roman" w:eastAsia="Times New Roman" w:hAnsi="Times New Roman" w:cs="Times New Roman"/>
+        </w:rPr>
+        <w:t xml:space="preserve">The results indicate that countries hosting the Summer Olympic Games more frequently tend to achieve higher total medal counts, which supports the hypothesis of a host-nation advantage. This suggests that investment in infrastructure, athlete preparation, and national sporting systems contributes to long-term Olympic success. In the broader context, these findings imply that hosting the Olympics may create lasting performance benefits that extend beyond a single </w:t>
+      </w:r>
+      <w:r>
+        <w:rPr>
+          <w:rFonts w:ascii="Times New Roman" w:eastAsia="Times New Roman" w:hAnsi="Times New Roman" w:cs="Times New Roman"/>
+        </w:rPr>
+        <w:lastRenderedPageBreak/>
+        <w:t>Games. For the wider population, such impacts may reflect enhanced sports development, national pride, and increased participation.</w:t>
+      </w:r>
+    </w:p>
+    <w:p>
+      <w:pPr>
+        <w:pStyle w:val="Heading1"/>
+      </w:pPr>
+      <w:r>
+        <w:t xml:space="preserve">6.2 </w:t>
+      </w:r>
+      <w:r>
+        <w:t>Reasons and/or Implications for Future Work, Limitations of the Study</w:t>
+      </w:r>
+    </w:p>
+    <w:p>
+      <w:pPr>
+        <w:spacing w:line="360" w:lineRule="auto"/>
+        <w:jc w:val="both"/>
+        <w:rPr>
+          <w:rFonts w:ascii="Times New Roman" w:eastAsia="Times New Roman" w:hAnsi="Times New Roman" w:cs="Times New Roman"/>
+        </w:rPr>
+      </w:pPr>
+      <w:r>
+        <w:rPr>
+          <w:rFonts w:ascii="Times New Roman" w:eastAsia="Times New Roman" w:hAnsi="Times New Roman" w:cs="Times New Roman"/>
+        </w:rPr>
+        <w:t>This study is limited by its use of aggregated data, which does not account for economic strength, population size, or long-term investment differences between countries. Future work should explore multivariate models to better isolate hosting effects. Including socioeconomic variables and longitudinal data would offer deeper insights into what drives sustained Olympic medal success.</w:t>
       </w:r>
     </w:p>
     <w:p>
@@ -3891,10 +4301,6 @@
     <w:p>
       <w:pPr>
         <w:pStyle w:val="Heading1"/>
-        <w:rPr>
-          <w:b w:val="0"/>
-          <w:bCs w:val="0"/>
-        </w:rPr>
       </w:pPr>
       <w:bookmarkStart w:id="45" w:name="_Toc216431718"/>
       <w:r>
@@ -3936,7 +4342,21 @@
         <w:rPr>
           <w:rFonts w:ascii="Times New Roman" w:eastAsia="Times New Roman" w:hAnsi="Times New Roman" w:cs="Times New Roman"/>
         </w:rPr>
-        <w:t>Sassenberg, C., Prentice, C. and Thaichon, P., 2025. The effect of infrastructure on the social legacy of mega sporting events. Multidisciplinary Business Review.</w:t>
+        <w:t xml:space="preserve">Sassenberg, C., Prentice, C. and </w:t>
+      </w:r>
+      <w:proofErr w:type="spellStart"/>
+      <w:r>
+        <w:rPr>
+          <w:rFonts w:ascii="Times New Roman" w:eastAsia="Times New Roman" w:hAnsi="Times New Roman" w:cs="Times New Roman"/>
+        </w:rPr>
+        <w:t>Thaichon</w:t>
+      </w:r>
+      <w:proofErr w:type="spellEnd"/>
+      <w:r>
+        <w:rPr>
+          <w:rFonts w:ascii="Times New Roman" w:eastAsia="Times New Roman" w:hAnsi="Times New Roman" w:cs="Times New Roman"/>
+        </w:rPr>
+        <w:t>, P., 2025. The effect of infrastructure on the social legacy of mega sporting events. Multidisciplinary Business Review.</w:t>
       </w:r>
     </w:p>
     <w:p>
@@ -3951,7 +4371,21 @@
         <w:rPr>
           <w:rFonts w:ascii="Times New Roman" w:eastAsia="Times New Roman" w:hAnsi="Times New Roman" w:cs="Times New Roman"/>
         </w:rPr>
-        <w:t>Bernini, A. and Dubreucq-Perus, C., 2026. Winning at Home? Gender Inequality, Corruption, and the Host Country’s Olympic Success. Journal of Sports Economics, p.15270025251386403.</w:t>
+        <w:t xml:space="preserve">Bernini, A. and </w:t>
+      </w:r>
+      <w:proofErr w:type="spellStart"/>
+      <w:r>
+        <w:rPr>
+          <w:rFonts w:ascii="Times New Roman" w:eastAsia="Times New Roman" w:hAnsi="Times New Roman" w:cs="Times New Roman"/>
+        </w:rPr>
+        <w:t>Dubreucq</w:t>
+      </w:r>
+      <w:proofErr w:type="spellEnd"/>
+      <w:r>
+        <w:rPr>
+          <w:rFonts w:ascii="Times New Roman" w:eastAsia="Times New Roman" w:hAnsi="Times New Roman" w:cs="Times New Roman"/>
+        </w:rPr>
+        <w:t>-Perus, C., 2026. Winning at Home? Gender Inequality, Corruption, and the Host Country’s Olympic Success. Journal of Sports Economics, p.15270025251386403.</w:t>
       </w:r>
     </w:p>
     <w:p>
@@ -4040,26 +4474,14 @@
     <w:p>
       <w:pPr>
         <w:pStyle w:val="Heading1"/>
-        <w:rPr>
-          <w:b w:val="0"/>
-          <w:bCs w:val="0"/>
-        </w:rPr>
       </w:pPr>
       <w:bookmarkStart w:id="47" w:name="_Toc216431719"/>
       <w:r>
-        <w:rPr>
-          <w:b w:val="0"/>
-          <w:bCs w:val="0"/>
-        </w:rPr>
         <w:lastRenderedPageBreak/>
         <w:t>8. Appendices</w:t>
       </w:r>
       <w:bookmarkEnd w:id="47"/>
       <w:r>
-        <w:rPr>
-          <w:b w:val="0"/>
-          <w:bCs w:val="0"/>
-        </w:rPr>
         <w:t xml:space="preserve"> </w:t>
       </w:r>
     </w:p>
@@ -4124,11 +4546,33 @@
                 <w:rFonts w:ascii="Times New Roman" w:eastAsia="Times New Roman" w:hAnsi="Times New Roman" w:cs="Times New Roman"/>
               </w:rPr>
             </w:pPr>
-            <w:r>
-              <w:rPr>
-                <w:rFonts w:ascii="Times New Roman" w:eastAsia="Times New Roman" w:hAnsi="Times New Roman" w:cs="Times New Roman"/>
-              </w:rPr>
-              <w:t>rm(list = ls())</w:t>
+            <w:proofErr w:type="gramStart"/>
+            <w:r>
+              <w:rPr>
+                <w:rFonts w:ascii="Times New Roman" w:eastAsia="Times New Roman" w:hAnsi="Times New Roman" w:cs="Times New Roman"/>
+              </w:rPr>
+              <w:t>rm(</w:t>
+            </w:r>
+            <w:proofErr w:type="gramEnd"/>
+            <w:r>
+              <w:rPr>
+                <w:rFonts w:ascii="Times New Roman" w:eastAsia="Times New Roman" w:hAnsi="Times New Roman" w:cs="Times New Roman"/>
+              </w:rPr>
+              <w:t xml:space="preserve">list = </w:t>
+            </w:r>
+            <w:proofErr w:type="gramStart"/>
+            <w:r>
+              <w:rPr>
+                <w:rFonts w:ascii="Times New Roman" w:eastAsia="Times New Roman" w:hAnsi="Times New Roman" w:cs="Times New Roman"/>
+              </w:rPr>
+              <w:t>ls(</w:t>
+            </w:r>
+            <w:proofErr w:type="gramEnd"/>
+            <w:r>
+              <w:rPr>
+                <w:rFonts w:ascii="Times New Roman" w:eastAsia="Times New Roman" w:hAnsi="Times New Roman" w:cs="Times New Roman"/>
+              </w:rPr>
+              <w:t>))</w:t>
             </w:r>
           </w:p>
           <w:p>
@@ -4178,7 +4622,21 @@
               <w:rPr>
                 <w:rFonts w:ascii="Times New Roman" w:eastAsia="Times New Roman" w:hAnsi="Times New Roman" w:cs="Times New Roman"/>
               </w:rPr>
-              <w:t>library(dplyr)</w:t>
+              <w:t>library(</w:t>
+            </w:r>
+            <w:proofErr w:type="spellStart"/>
+            <w:r>
+              <w:rPr>
+                <w:rFonts w:ascii="Times New Roman" w:eastAsia="Times New Roman" w:hAnsi="Times New Roman" w:cs="Times New Roman"/>
+              </w:rPr>
+              <w:t>dplyr</w:t>
+            </w:r>
+            <w:proofErr w:type="spellEnd"/>
+            <w:r>
+              <w:rPr>
+                <w:rFonts w:ascii="Times New Roman" w:eastAsia="Times New Roman" w:hAnsi="Times New Roman" w:cs="Times New Roman"/>
+              </w:rPr>
+              <w:t>)</w:t>
             </w:r>
           </w:p>
           <w:p>
@@ -4214,8 +4672,16 @@
               <w:rPr>
                 <w:rFonts w:ascii="Times New Roman" w:eastAsia="Times New Roman" w:hAnsi="Times New Roman" w:cs="Times New Roman"/>
               </w:rPr>
-              <w:t>data &lt;- read.csv(</w:t>
-            </w:r>
+              <w:t xml:space="preserve">data &lt;- </w:t>
+            </w:r>
+            <w:proofErr w:type="gramStart"/>
+            <w:r>
+              <w:rPr>
+                <w:rFonts w:ascii="Times New Roman" w:eastAsia="Times New Roman" w:hAnsi="Times New Roman" w:cs="Times New Roman"/>
+              </w:rPr>
+              <w:t>read.csv(</w:t>
+            </w:r>
+            <w:proofErr w:type="gramEnd"/>
           </w:p>
           <w:p>
             <w:pPr>
@@ -4242,7 +4708,21 @@
               <w:rPr>
                 <w:rFonts w:ascii="Times New Roman" w:eastAsia="Times New Roman" w:hAnsi="Times New Roman" w:cs="Times New Roman"/>
               </w:rPr>
-              <w:t xml:space="preserve">  stringsAsFactors = FALSE</w:t>
+              <w:t xml:space="preserve">  </w:t>
+            </w:r>
+            <w:proofErr w:type="spellStart"/>
+            <w:r>
+              <w:rPr>
+                <w:rFonts w:ascii="Times New Roman" w:eastAsia="Times New Roman" w:hAnsi="Times New Roman" w:cs="Times New Roman"/>
+              </w:rPr>
+              <w:t>stringsAsFactors</w:t>
+            </w:r>
+            <w:proofErr w:type="spellEnd"/>
+            <w:r>
+              <w:rPr>
+                <w:rFonts w:ascii="Times New Roman" w:eastAsia="Times New Roman" w:hAnsi="Times New Roman" w:cs="Times New Roman"/>
+              </w:rPr>
+              <w:t xml:space="preserve"> = FALSE</w:t>
             </w:r>
           </w:p>
           <w:p>
@@ -4366,11 +4846,63 @@
                 <w:rFonts w:ascii="Times New Roman" w:eastAsia="Times New Roman" w:hAnsi="Times New Roman" w:cs="Times New Roman"/>
               </w:rPr>
             </w:pPr>
-            <w:r>
-              <w:rPr>
-                <w:rFonts w:ascii="Times New Roman" w:eastAsia="Times New Roman" w:hAnsi="Times New Roman" w:cs="Times New Roman"/>
-              </w:rPr>
-              <w:t>ggplot(data, aes(x = total_summer)) +</w:t>
+            <w:proofErr w:type="spellStart"/>
+            <w:proofErr w:type="gramStart"/>
+            <w:r>
+              <w:rPr>
+                <w:rFonts w:ascii="Times New Roman" w:eastAsia="Times New Roman" w:hAnsi="Times New Roman" w:cs="Times New Roman"/>
+              </w:rPr>
+              <w:t>ggplot</w:t>
+            </w:r>
+            <w:proofErr w:type="spellEnd"/>
+            <w:r>
+              <w:rPr>
+                <w:rFonts w:ascii="Times New Roman" w:eastAsia="Times New Roman" w:hAnsi="Times New Roman" w:cs="Times New Roman"/>
+              </w:rPr>
+              <w:t>(</w:t>
+            </w:r>
+            <w:proofErr w:type="gramEnd"/>
+            <w:r>
+              <w:rPr>
+                <w:rFonts w:ascii="Times New Roman" w:eastAsia="Times New Roman" w:hAnsi="Times New Roman" w:cs="Times New Roman"/>
+              </w:rPr>
+              <w:t xml:space="preserve">data, </w:t>
+            </w:r>
+            <w:proofErr w:type="spellStart"/>
+            <w:proofErr w:type="gramStart"/>
+            <w:r>
+              <w:rPr>
+                <w:rFonts w:ascii="Times New Roman" w:eastAsia="Times New Roman" w:hAnsi="Times New Roman" w:cs="Times New Roman"/>
+              </w:rPr>
+              <w:t>aes</w:t>
+            </w:r>
+            <w:proofErr w:type="spellEnd"/>
+            <w:r>
+              <w:rPr>
+                <w:rFonts w:ascii="Times New Roman" w:eastAsia="Times New Roman" w:hAnsi="Times New Roman" w:cs="Times New Roman"/>
+              </w:rPr>
+              <w:t>(</w:t>
+            </w:r>
+            <w:proofErr w:type="gramEnd"/>
+            <w:r>
+              <w:rPr>
+                <w:rFonts w:ascii="Times New Roman" w:eastAsia="Times New Roman" w:hAnsi="Times New Roman" w:cs="Times New Roman"/>
+              </w:rPr>
+              <w:t xml:space="preserve">x = </w:t>
+            </w:r>
+            <w:proofErr w:type="spellStart"/>
+            <w:r>
+              <w:rPr>
+                <w:rFonts w:ascii="Times New Roman" w:eastAsia="Times New Roman" w:hAnsi="Times New Roman" w:cs="Times New Roman"/>
+              </w:rPr>
+              <w:t>total_summer</w:t>
+            </w:r>
+            <w:proofErr w:type="spellEnd"/>
+            <w:r>
+              <w:rPr>
+                <w:rFonts w:ascii="Times New Roman" w:eastAsia="Times New Roman" w:hAnsi="Times New Roman" w:cs="Times New Roman"/>
+              </w:rPr>
+              <w:t>)) +</w:t>
             </w:r>
           </w:p>
           <w:p>
@@ -4384,8 +4916,30 @@
               <w:rPr>
                 <w:rFonts w:ascii="Times New Roman" w:eastAsia="Times New Roman" w:hAnsi="Times New Roman" w:cs="Times New Roman"/>
               </w:rPr>
-              <w:t xml:space="preserve">  geom_histogram(</w:t>
-            </w:r>
+              <w:t xml:space="preserve">  </w:t>
+            </w:r>
+            <w:proofErr w:type="spellStart"/>
+            <w:r>
+              <w:rPr>
+                <w:rFonts w:ascii="Times New Roman" w:eastAsia="Times New Roman" w:hAnsi="Times New Roman" w:cs="Times New Roman"/>
+              </w:rPr>
+              <w:t>geom_</w:t>
+            </w:r>
+            <w:proofErr w:type="gramStart"/>
+            <w:r>
+              <w:rPr>
+                <w:rFonts w:ascii="Times New Roman" w:eastAsia="Times New Roman" w:hAnsi="Times New Roman" w:cs="Times New Roman"/>
+              </w:rPr>
+              <w:t>histogram</w:t>
+            </w:r>
+            <w:proofErr w:type="spellEnd"/>
+            <w:r>
+              <w:rPr>
+                <w:rFonts w:ascii="Times New Roman" w:eastAsia="Times New Roman" w:hAnsi="Times New Roman" w:cs="Times New Roman"/>
+              </w:rPr>
+              <w:t>(</w:t>
+            </w:r>
+            <w:proofErr w:type="gramEnd"/>
           </w:p>
           <w:p>
             <w:pPr>
@@ -4398,7 +4952,43 @@
               <w:rPr>
                 <w:rFonts w:ascii="Times New Roman" w:eastAsia="Times New Roman" w:hAnsi="Times New Roman" w:cs="Times New Roman"/>
               </w:rPr>
-              <w:t xml:space="preserve">    aes(y = ..density..),</w:t>
+              <w:t xml:space="preserve">    </w:t>
+            </w:r>
+            <w:proofErr w:type="spellStart"/>
+            <w:proofErr w:type="gramStart"/>
+            <w:r>
+              <w:rPr>
+                <w:rFonts w:ascii="Times New Roman" w:eastAsia="Times New Roman" w:hAnsi="Times New Roman" w:cs="Times New Roman"/>
+              </w:rPr>
+              <w:t>aes</w:t>
+            </w:r>
+            <w:proofErr w:type="spellEnd"/>
+            <w:r>
+              <w:rPr>
+                <w:rFonts w:ascii="Times New Roman" w:eastAsia="Times New Roman" w:hAnsi="Times New Roman" w:cs="Times New Roman"/>
+              </w:rPr>
+              <w:t>(</w:t>
+            </w:r>
+            <w:proofErr w:type="gramEnd"/>
+            <w:r>
+              <w:rPr>
+                <w:rFonts w:ascii="Times New Roman" w:eastAsia="Times New Roman" w:hAnsi="Times New Roman" w:cs="Times New Roman"/>
+              </w:rPr>
+              <w:t>y =</w:t>
+            </w:r>
+            <w:proofErr w:type="gramStart"/>
+            <w:r>
+              <w:rPr>
+                <w:rFonts w:ascii="Times New Roman" w:eastAsia="Times New Roman" w:hAnsi="Times New Roman" w:cs="Times New Roman"/>
+              </w:rPr>
+              <w:t xml:space="preserve"> ..density..</w:t>
+            </w:r>
+            <w:proofErr w:type="gramEnd"/>
+            <w:r>
+              <w:rPr>
+                <w:rFonts w:ascii="Times New Roman" w:eastAsia="Times New Roman" w:hAnsi="Times New Roman" w:cs="Times New Roman"/>
+              </w:rPr>
+              <w:t>),</w:t>
             </w:r>
           </w:p>
           <w:p>
@@ -4426,7 +5016,21 @@
               <w:rPr>
                 <w:rFonts w:ascii="Times New Roman" w:eastAsia="Times New Roman" w:hAnsi="Times New Roman" w:cs="Times New Roman"/>
               </w:rPr>
-              <w:t xml:space="preserve">    fill = "lightblue",</w:t>
+              <w:t xml:space="preserve">    fill = "</w:t>
+            </w:r>
+            <w:proofErr w:type="spellStart"/>
+            <w:r>
+              <w:rPr>
+                <w:rFonts w:ascii="Times New Roman" w:eastAsia="Times New Roman" w:hAnsi="Times New Roman" w:cs="Times New Roman"/>
+              </w:rPr>
+              <w:t>lightblue</w:t>
+            </w:r>
+            <w:proofErr w:type="spellEnd"/>
+            <w:r>
+              <w:rPr>
+                <w:rFonts w:ascii="Times New Roman" w:eastAsia="Times New Roman" w:hAnsi="Times New Roman" w:cs="Times New Roman"/>
+              </w:rPr>
+              <w:t>",</w:t>
             </w:r>
           </w:p>
           <w:p>
@@ -4440,7 +5044,21 @@
               <w:rPr>
                 <w:rFonts w:ascii="Times New Roman" w:eastAsia="Times New Roman" w:hAnsi="Times New Roman" w:cs="Times New Roman"/>
               </w:rPr>
-              <w:t xml:space="preserve">    color = "black"</w:t>
+              <w:t xml:space="preserve">    </w:t>
+            </w:r>
+            <w:proofErr w:type="spellStart"/>
+            <w:r>
+              <w:rPr>
+                <w:rFonts w:ascii="Times New Roman" w:eastAsia="Times New Roman" w:hAnsi="Times New Roman" w:cs="Times New Roman"/>
+              </w:rPr>
+              <w:t>color</w:t>
+            </w:r>
+            <w:proofErr w:type="spellEnd"/>
+            <w:r>
+              <w:rPr>
+                <w:rFonts w:ascii="Times New Roman" w:eastAsia="Times New Roman" w:hAnsi="Times New Roman" w:cs="Times New Roman"/>
+              </w:rPr>
+              <w:t xml:space="preserve"> = "black"</w:t>
             </w:r>
           </w:p>
           <w:p>
@@ -4468,7 +5086,43 @@
               <w:rPr>
                 <w:rFonts w:ascii="Times New Roman" w:eastAsia="Times New Roman" w:hAnsi="Times New Roman" w:cs="Times New Roman"/>
               </w:rPr>
-              <w:t xml:space="preserve">  geom_density(color = "red", linewidth = 1) +</w:t>
+              <w:t xml:space="preserve">  </w:t>
+            </w:r>
+            <w:proofErr w:type="spellStart"/>
+            <w:r>
+              <w:rPr>
+                <w:rFonts w:ascii="Times New Roman" w:eastAsia="Times New Roman" w:hAnsi="Times New Roman" w:cs="Times New Roman"/>
+              </w:rPr>
+              <w:t>geom_</w:t>
+            </w:r>
+            <w:proofErr w:type="gramStart"/>
+            <w:r>
+              <w:rPr>
+                <w:rFonts w:ascii="Times New Roman" w:eastAsia="Times New Roman" w:hAnsi="Times New Roman" w:cs="Times New Roman"/>
+              </w:rPr>
+              <w:t>density</w:t>
+            </w:r>
+            <w:proofErr w:type="spellEnd"/>
+            <w:r>
+              <w:rPr>
+                <w:rFonts w:ascii="Times New Roman" w:eastAsia="Times New Roman" w:hAnsi="Times New Roman" w:cs="Times New Roman"/>
+              </w:rPr>
+              <w:t>(</w:t>
+            </w:r>
+            <w:proofErr w:type="spellStart"/>
+            <w:proofErr w:type="gramEnd"/>
+            <w:r>
+              <w:rPr>
+                <w:rFonts w:ascii="Times New Roman" w:eastAsia="Times New Roman" w:hAnsi="Times New Roman" w:cs="Times New Roman"/>
+              </w:rPr>
+              <w:t>color</w:t>
+            </w:r>
+            <w:proofErr w:type="spellEnd"/>
+            <w:r>
+              <w:rPr>
+                <w:rFonts w:ascii="Times New Roman" w:eastAsia="Times New Roman" w:hAnsi="Times New Roman" w:cs="Times New Roman"/>
+              </w:rPr>
+              <w:t xml:space="preserve"> = "red", linewidth = 1) +</w:t>
             </w:r>
           </w:p>
           <w:p>
@@ -4482,8 +5136,16 @@
               <w:rPr>
                 <w:rFonts w:ascii="Times New Roman" w:eastAsia="Times New Roman" w:hAnsi="Times New Roman" w:cs="Times New Roman"/>
               </w:rPr>
-              <w:t xml:space="preserve">  labs(</w:t>
-            </w:r>
+              <w:t xml:space="preserve">  </w:t>
+            </w:r>
+            <w:proofErr w:type="gramStart"/>
+            <w:r>
+              <w:rPr>
+                <w:rFonts w:ascii="Times New Roman" w:eastAsia="Times New Roman" w:hAnsi="Times New Roman" w:cs="Times New Roman"/>
+              </w:rPr>
+              <w:t>labs(</w:t>
+            </w:r>
+            <w:proofErr w:type="gramEnd"/>
           </w:p>
           <w:p>
             <w:pPr>
@@ -4552,7 +5214,35 @@
               <w:rPr>
                 <w:rFonts w:ascii="Times New Roman" w:eastAsia="Times New Roman" w:hAnsi="Times New Roman" w:cs="Times New Roman"/>
               </w:rPr>
-              <w:t xml:space="preserve">  theme_minimal()</w:t>
+              <w:t xml:space="preserve">  </w:t>
+            </w:r>
+            <w:proofErr w:type="spellStart"/>
+            <w:r>
+              <w:rPr>
+                <w:rFonts w:ascii="Times New Roman" w:eastAsia="Times New Roman" w:hAnsi="Times New Roman" w:cs="Times New Roman"/>
+              </w:rPr>
+              <w:t>theme_</w:t>
+            </w:r>
+            <w:proofErr w:type="gramStart"/>
+            <w:r>
+              <w:rPr>
+                <w:rFonts w:ascii="Times New Roman" w:eastAsia="Times New Roman" w:hAnsi="Times New Roman" w:cs="Times New Roman"/>
+              </w:rPr>
+              <w:t>minimal</w:t>
+            </w:r>
+            <w:proofErr w:type="spellEnd"/>
+            <w:r>
+              <w:rPr>
+                <w:rFonts w:ascii="Times New Roman" w:eastAsia="Times New Roman" w:hAnsi="Times New Roman" w:cs="Times New Roman"/>
+              </w:rPr>
+              <w:t>(</w:t>
+            </w:r>
+            <w:proofErr w:type="gramEnd"/>
+            <w:r>
+              <w:rPr>
+                <w:rFonts w:ascii="Times New Roman" w:eastAsia="Times New Roman" w:hAnsi="Times New Roman" w:cs="Times New Roman"/>
+              </w:rPr>
+              <w:t>)</w:t>
             </w:r>
           </w:p>
           <w:p>
@@ -4612,11 +5302,77 @@
                 <w:rFonts w:ascii="Times New Roman" w:eastAsia="Times New Roman" w:hAnsi="Times New Roman" w:cs="Times New Roman"/>
               </w:rPr>
             </w:pPr>
-            <w:r>
-              <w:rPr>
-                <w:rFonts w:ascii="Times New Roman" w:eastAsia="Times New Roman" w:hAnsi="Times New Roman" w:cs="Times New Roman"/>
-              </w:rPr>
-              <w:t>ggplot(data, aes(x = no_hosted, y = total_summer)) +</w:t>
+            <w:proofErr w:type="spellStart"/>
+            <w:proofErr w:type="gramStart"/>
+            <w:r>
+              <w:rPr>
+                <w:rFonts w:ascii="Times New Roman" w:eastAsia="Times New Roman" w:hAnsi="Times New Roman" w:cs="Times New Roman"/>
+              </w:rPr>
+              <w:t>ggplot</w:t>
+            </w:r>
+            <w:proofErr w:type="spellEnd"/>
+            <w:r>
+              <w:rPr>
+                <w:rFonts w:ascii="Times New Roman" w:eastAsia="Times New Roman" w:hAnsi="Times New Roman" w:cs="Times New Roman"/>
+              </w:rPr>
+              <w:t>(</w:t>
+            </w:r>
+            <w:proofErr w:type="gramEnd"/>
+            <w:r>
+              <w:rPr>
+                <w:rFonts w:ascii="Times New Roman" w:eastAsia="Times New Roman" w:hAnsi="Times New Roman" w:cs="Times New Roman"/>
+              </w:rPr>
+              <w:t xml:space="preserve">data, </w:t>
+            </w:r>
+            <w:proofErr w:type="spellStart"/>
+            <w:proofErr w:type="gramStart"/>
+            <w:r>
+              <w:rPr>
+                <w:rFonts w:ascii="Times New Roman" w:eastAsia="Times New Roman" w:hAnsi="Times New Roman" w:cs="Times New Roman"/>
+              </w:rPr>
+              <w:t>aes</w:t>
+            </w:r>
+            <w:proofErr w:type="spellEnd"/>
+            <w:r>
+              <w:rPr>
+                <w:rFonts w:ascii="Times New Roman" w:eastAsia="Times New Roman" w:hAnsi="Times New Roman" w:cs="Times New Roman"/>
+              </w:rPr>
+              <w:t>(</w:t>
+            </w:r>
+            <w:proofErr w:type="gramEnd"/>
+            <w:r>
+              <w:rPr>
+                <w:rFonts w:ascii="Times New Roman" w:eastAsia="Times New Roman" w:hAnsi="Times New Roman" w:cs="Times New Roman"/>
+              </w:rPr>
+              <w:t xml:space="preserve">x = </w:t>
+            </w:r>
+            <w:proofErr w:type="spellStart"/>
+            <w:r>
+              <w:rPr>
+                <w:rFonts w:ascii="Times New Roman" w:eastAsia="Times New Roman" w:hAnsi="Times New Roman" w:cs="Times New Roman"/>
+              </w:rPr>
+              <w:t>no_hosted</w:t>
+            </w:r>
+            <w:proofErr w:type="spellEnd"/>
+            <w:r>
+              <w:rPr>
+                <w:rFonts w:ascii="Times New Roman" w:eastAsia="Times New Roman" w:hAnsi="Times New Roman" w:cs="Times New Roman"/>
+              </w:rPr>
+              <w:t xml:space="preserve">, y = </w:t>
+            </w:r>
+            <w:proofErr w:type="spellStart"/>
+            <w:r>
+              <w:rPr>
+                <w:rFonts w:ascii="Times New Roman" w:eastAsia="Times New Roman" w:hAnsi="Times New Roman" w:cs="Times New Roman"/>
+              </w:rPr>
+              <w:t>total_summer</w:t>
+            </w:r>
+            <w:proofErr w:type="spellEnd"/>
+            <w:r>
+              <w:rPr>
+                <w:rFonts w:ascii="Times New Roman" w:eastAsia="Times New Roman" w:hAnsi="Times New Roman" w:cs="Times New Roman"/>
+              </w:rPr>
+              <w:t>)) +</w:t>
             </w:r>
           </w:p>
           <w:p>
@@ -4630,7 +5386,57 @@
               <w:rPr>
                 <w:rFonts w:ascii="Times New Roman" w:eastAsia="Times New Roman" w:hAnsi="Times New Roman" w:cs="Times New Roman"/>
               </w:rPr>
-              <w:t xml:space="preserve">  geom_point(color = "darkblue", size = 2) +</w:t>
+              <w:t xml:space="preserve">  </w:t>
+            </w:r>
+            <w:proofErr w:type="spellStart"/>
+            <w:r>
+              <w:rPr>
+                <w:rFonts w:ascii="Times New Roman" w:eastAsia="Times New Roman" w:hAnsi="Times New Roman" w:cs="Times New Roman"/>
+              </w:rPr>
+              <w:t>geom_</w:t>
+            </w:r>
+            <w:proofErr w:type="gramStart"/>
+            <w:r>
+              <w:rPr>
+                <w:rFonts w:ascii="Times New Roman" w:eastAsia="Times New Roman" w:hAnsi="Times New Roman" w:cs="Times New Roman"/>
+              </w:rPr>
+              <w:t>point</w:t>
+            </w:r>
+            <w:proofErr w:type="spellEnd"/>
+            <w:r>
+              <w:rPr>
+                <w:rFonts w:ascii="Times New Roman" w:eastAsia="Times New Roman" w:hAnsi="Times New Roman" w:cs="Times New Roman"/>
+              </w:rPr>
+              <w:t>(</w:t>
+            </w:r>
+            <w:proofErr w:type="spellStart"/>
+            <w:proofErr w:type="gramEnd"/>
+            <w:r>
+              <w:rPr>
+                <w:rFonts w:ascii="Times New Roman" w:eastAsia="Times New Roman" w:hAnsi="Times New Roman" w:cs="Times New Roman"/>
+              </w:rPr>
+              <w:t>color</w:t>
+            </w:r>
+            <w:proofErr w:type="spellEnd"/>
+            <w:r>
+              <w:rPr>
+                <w:rFonts w:ascii="Times New Roman" w:eastAsia="Times New Roman" w:hAnsi="Times New Roman" w:cs="Times New Roman"/>
+              </w:rPr>
+              <w:t xml:space="preserve"> = "</w:t>
+            </w:r>
+            <w:proofErr w:type="spellStart"/>
+            <w:r>
+              <w:rPr>
+                <w:rFonts w:ascii="Times New Roman" w:eastAsia="Times New Roman" w:hAnsi="Times New Roman" w:cs="Times New Roman"/>
+              </w:rPr>
+              <w:t>darkblue</w:t>
+            </w:r>
+            <w:proofErr w:type="spellEnd"/>
+            <w:r>
+              <w:rPr>
+                <w:rFonts w:ascii="Times New Roman" w:eastAsia="Times New Roman" w:hAnsi="Times New Roman" w:cs="Times New Roman"/>
+              </w:rPr>
+              <w:t>", size = 2) +</w:t>
             </w:r>
           </w:p>
           <w:p>
@@ -4644,7 +5450,63 @@
               <w:rPr>
                 <w:rFonts w:ascii="Times New Roman" w:eastAsia="Times New Roman" w:hAnsi="Times New Roman" w:cs="Times New Roman"/>
               </w:rPr>
-              <w:t xml:space="preserve">  geom_smooth(method = "lm", se = FALSE, color = "red") +</w:t>
+              <w:t xml:space="preserve">  </w:t>
+            </w:r>
+            <w:proofErr w:type="spellStart"/>
+            <w:r>
+              <w:rPr>
+                <w:rFonts w:ascii="Times New Roman" w:eastAsia="Times New Roman" w:hAnsi="Times New Roman" w:cs="Times New Roman"/>
+              </w:rPr>
+              <w:t>geom_</w:t>
+            </w:r>
+            <w:proofErr w:type="gramStart"/>
+            <w:r>
+              <w:rPr>
+                <w:rFonts w:ascii="Times New Roman" w:eastAsia="Times New Roman" w:hAnsi="Times New Roman" w:cs="Times New Roman"/>
+              </w:rPr>
+              <w:t>smooth</w:t>
+            </w:r>
+            <w:proofErr w:type="spellEnd"/>
+            <w:r>
+              <w:rPr>
+                <w:rFonts w:ascii="Times New Roman" w:eastAsia="Times New Roman" w:hAnsi="Times New Roman" w:cs="Times New Roman"/>
+              </w:rPr>
+              <w:t>(</w:t>
+            </w:r>
+            <w:proofErr w:type="gramEnd"/>
+            <w:r>
+              <w:rPr>
+                <w:rFonts w:ascii="Times New Roman" w:eastAsia="Times New Roman" w:hAnsi="Times New Roman" w:cs="Times New Roman"/>
+              </w:rPr>
+              <w:t>method = "</w:t>
+            </w:r>
+            <w:proofErr w:type="spellStart"/>
+            <w:r>
+              <w:rPr>
+                <w:rFonts w:ascii="Times New Roman" w:eastAsia="Times New Roman" w:hAnsi="Times New Roman" w:cs="Times New Roman"/>
+              </w:rPr>
+              <w:t>lm</w:t>
+            </w:r>
+            <w:proofErr w:type="spellEnd"/>
+            <w:r>
+              <w:rPr>
+                <w:rFonts w:ascii="Times New Roman" w:eastAsia="Times New Roman" w:hAnsi="Times New Roman" w:cs="Times New Roman"/>
+              </w:rPr>
+              <w:t xml:space="preserve">", se = FALSE, </w:t>
+            </w:r>
+            <w:proofErr w:type="spellStart"/>
+            <w:r>
+              <w:rPr>
+                <w:rFonts w:ascii="Times New Roman" w:eastAsia="Times New Roman" w:hAnsi="Times New Roman" w:cs="Times New Roman"/>
+              </w:rPr>
+              <w:t>color</w:t>
+            </w:r>
+            <w:proofErr w:type="spellEnd"/>
+            <w:r>
+              <w:rPr>
+                <w:rFonts w:ascii="Times New Roman" w:eastAsia="Times New Roman" w:hAnsi="Times New Roman" w:cs="Times New Roman"/>
+              </w:rPr>
+              <w:t xml:space="preserve"> = "red") +</w:t>
             </w:r>
           </w:p>
           <w:p>
@@ -4658,8 +5520,16 @@
               <w:rPr>
                 <w:rFonts w:ascii="Times New Roman" w:eastAsia="Times New Roman" w:hAnsi="Times New Roman" w:cs="Times New Roman"/>
               </w:rPr>
-              <w:t xml:space="preserve">  labs(</w:t>
-            </w:r>
+              <w:t xml:space="preserve">  </w:t>
+            </w:r>
+            <w:proofErr w:type="gramStart"/>
+            <w:r>
+              <w:rPr>
+                <w:rFonts w:ascii="Times New Roman" w:eastAsia="Times New Roman" w:hAnsi="Times New Roman" w:cs="Times New Roman"/>
+              </w:rPr>
+              <w:t>labs(</w:t>
+            </w:r>
+            <w:proofErr w:type="gramEnd"/>
           </w:p>
           <w:p>
             <w:pPr>
@@ -4729,7 +5599,35 @@
                 <w:rFonts w:ascii="Times New Roman" w:eastAsia="Times New Roman" w:hAnsi="Times New Roman" w:cs="Times New Roman"/>
               </w:rPr>
               <w:lastRenderedPageBreak/>
-              <w:t xml:space="preserve">  theme_minimal()</w:t>
+              <w:t xml:space="preserve">  </w:t>
+            </w:r>
+            <w:proofErr w:type="spellStart"/>
+            <w:r>
+              <w:rPr>
+                <w:rFonts w:ascii="Times New Roman" w:eastAsia="Times New Roman" w:hAnsi="Times New Roman" w:cs="Times New Roman"/>
+              </w:rPr>
+              <w:t>theme_</w:t>
+            </w:r>
+            <w:proofErr w:type="gramStart"/>
+            <w:r>
+              <w:rPr>
+                <w:rFonts w:ascii="Times New Roman" w:eastAsia="Times New Roman" w:hAnsi="Times New Roman" w:cs="Times New Roman"/>
+              </w:rPr>
+              <w:t>minimal</w:t>
+            </w:r>
+            <w:proofErr w:type="spellEnd"/>
+            <w:r>
+              <w:rPr>
+                <w:rFonts w:ascii="Times New Roman" w:eastAsia="Times New Roman" w:hAnsi="Times New Roman" w:cs="Times New Roman"/>
+              </w:rPr>
+              <w:t>(</w:t>
+            </w:r>
+            <w:proofErr w:type="gramEnd"/>
+            <w:r>
+              <w:rPr>
+                <w:rFonts w:ascii="Times New Roman" w:eastAsia="Times New Roman" w:hAnsi="Times New Roman" w:cs="Times New Roman"/>
+              </w:rPr>
+              <w:t>)</w:t>
             </w:r>
           </w:p>
           <w:p>
@@ -4781,12 +5679,42 @@
                 <w:rFonts w:ascii="Times New Roman" w:eastAsia="Times New Roman" w:hAnsi="Times New Roman" w:cs="Times New Roman"/>
               </w:rPr>
             </w:pPr>
-            <w:r>
-              <w:rPr>
-                <w:rFonts w:ascii="Times New Roman" w:eastAsia="Times New Roman" w:hAnsi="Times New Roman" w:cs="Times New Roman"/>
-              </w:rPr>
-              <w:t>correlation_test &lt;- cor.test(</w:t>
-            </w:r>
+            <w:proofErr w:type="spellStart"/>
+            <w:r>
+              <w:rPr>
+                <w:rFonts w:ascii="Times New Roman" w:eastAsia="Times New Roman" w:hAnsi="Times New Roman" w:cs="Times New Roman"/>
+              </w:rPr>
+              <w:t>correlation_test</w:t>
+            </w:r>
+            <w:proofErr w:type="spellEnd"/>
+            <w:r>
+              <w:rPr>
+                <w:rFonts w:ascii="Times New Roman" w:eastAsia="Times New Roman" w:hAnsi="Times New Roman" w:cs="Times New Roman"/>
+              </w:rPr>
+              <w:t xml:space="preserve"> &lt;- </w:t>
+            </w:r>
+            <w:proofErr w:type="spellStart"/>
+            <w:r>
+              <w:rPr>
+                <w:rFonts w:ascii="Times New Roman" w:eastAsia="Times New Roman" w:hAnsi="Times New Roman" w:cs="Times New Roman"/>
+              </w:rPr>
+              <w:t>cor.</w:t>
+            </w:r>
+            <w:proofErr w:type="gramStart"/>
+            <w:r>
+              <w:rPr>
+                <w:rFonts w:ascii="Times New Roman" w:eastAsia="Times New Roman" w:hAnsi="Times New Roman" w:cs="Times New Roman"/>
+              </w:rPr>
+              <w:t>test</w:t>
+            </w:r>
+            <w:proofErr w:type="spellEnd"/>
+            <w:r>
+              <w:rPr>
+                <w:rFonts w:ascii="Times New Roman" w:eastAsia="Times New Roman" w:hAnsi="Times New Roman" w:cs="Times New Roman"/>
+              </w:rPr>
+              <w:t>(</w:t>
+            </w:r>
+            <w:proofErr w:type="gramEnd"/>
           </w:p>
           <w:p>
             <w:pPr>
@@ -4799,7 +5727,21 @@
               <w:rPr>
                 <w:rFonts w:ascii="Times New Roman" w:eastAsia="Times New Roman" w:hAnsi="Times New Roman" w:cs="Times New Roman"/>
               </w:rPr>
-              <w:t xml:space="preserve">  data$no_hosted,</w:t>
+              <w:t xml:space="preserve">  </w:t>
+            </w:r>
+            <w:proofErr w:type="spellStart"/>
+            <w:r>
+              <w:rPr>
+                <w:rFonts w:ascii="Times New Roman" w:eastAsia="Times New Roman" w:hAnsi="Times New Roman" w:cs="Times New Roman"/>
+              </w:rPr>
+              <w:t>data$no_hosted</w:t>
+            </w:r>
+            <w:proofErr w:type="spellEnd"/>
+            <w:r>
+              <w:rPr>
+                <w:rFonts w:ascii="Times New Roman" w:eastAsia="Times New Roman" w:hAnsi="Times New Roman" w:cs="Times New Roman"/>
+              </w:rPr>
+              <w:t>,</w:t>
             </w:r>
           </w:p>
           <w:p>
@@ -4813,7 +5755,21 @@
               <w:rPr>
                 <w:rFonts w:ascii="Times New Roman" w:eastAsia="Times New Roman" w:hAnsi="Times New Roman" w:cs="Times New Roman"/>
               </w:rPr>
-              <w:t xml:space="preserve">  data$total_summer,</w:t>
+              <w:t xml:space="preserve">  </w:t>
+            </w:r>
+            <w:proofErr w:type="spellStart"/>
+            <w:r>
+              <w:rPr>
+                <w:rFonts w:ascii="Times New Roman" w:eastAsia="Times New Roman" w:hAnsi="Times New Roman" w:cs="Times New Roman"/>
+              </w:rPr>
+              <w:t>data$total_summer</w:t>
+            </w:r>
+            <w:proofErr w:type="spellEnd"/>
+            <w:r>
+              <w:rPr>
+                <w:rFonts w:ascii="Times New Roman" w:eastAsia="Times New Roman" w:hAnsi="Times New Roman" w:cs="Times New Roman"/>
+              </w:rPr>
+              <w:t>,</w:t>
             </w:r>
           </w:p>
           <w:p>
@@ -4827,7 +5783,21 @@
               <w:rPr>
                 <w:rFonts w:ascii="Times New Roman" w:eastAsia="Times New Roman" w:hAnsi="Times New Roman" w:cs="Times New Roman"/>
               </w:rPr>
-              <w:t xml:space="preserve">  method = "pearson"</w:t>
+              <w:t xml:space="preserve">  method = "</w:t>
+            </w:r>
+            <w:proofErr w:type="spellStart"/>
+            <w:r>
+              <w:rPr>
+                <w:rFonts w:ascii="Times New Roman" w:eastAsia="Times New Roman" w:hAnsi="Times New Roman" w:cs="Times New Roman"/>
+              </w:rPr>
+              <w:t>pearson</w:t>
+            </w:r>
+            <w:proofErr w:type="spellEnd"/>
+            <w:r>
+              <w:rPr>
+                <w:rFonts w:ascii="Times New Roman" w:eastAsia="Times New Roman" w:hAnsi="Times New Roman" w:cs="Times New Roman"/>
+              </w:rPr>
+              <w:t>"</w:t>
             </w:r>
           </w:p>
           <w:p>
@@ -4863,7 +5833,21 @@
               <w:rPr>
                 <w:rFonts w:ascii="Times New Roman" w:eastAsia="Times New Roman" w:hAnsi="Times New Roman" w:cs="Times New Roman"/>
               </w:rPr>
-              <w:t>print(correlation_test)</w:t>
+              <w:t>print(</w:t>
+            </w:r>
+            <w:proofErr w:type="spellStart"/>
+            <w:r>
+              <w:rPr>
+                <w:rFonts w:ascii="Times New Roman" w:eastAsia="Times New Roman" w:hAnsi="Times New Roman" w:cs="Times New Roman"/>
+              </w:rPr>
+              <w:t>correlation_test</w:t>
+            </w:r>
+            <w:proofErr w:type="spellEnd"/>
+            <w:r>
+              <w:rPr>
+                <w:rFonts w:ascii="Times New Roman" w:eastAsia="Times New Roman" w:hAnsi="Times New Roman" w:cs="Times New Roman"/>
+              </w:rPr>
+              <w:t>)</w:t>
             </w:r>
           </w:p>
           <w:p>
@@ -4941,7 +5925,21 @@
               <w:rPr>
                 <w:rFonts w:ascii="Times New Roman" w:eastAsia="Times New Roman" w:hAnsi="Times New Roman" w:cs="Times New Roman"/>
               </w:rPr>
-              <w:t>if (correlation_test$p.value &lt; alpha) {</w:t>
+              <w:t>if (</w:t>
+            </w:r>
+            <w:proofErr w:type="spellStart"/>
+            <w:r>
+              <w:rPr>
+                <w:rFonts w:ascii="Times New Roman" w:eastAsia="Times New Roman" w:hAnsi="Times New Roman" w:cs="Times New Roman"/>
+              </w:rPr>
+              <w:t>correlation_test$p.value</w:t>
+            </w:r>
+            <w:proofErr w:type="spellEnd"/>
+            <w:r>
+              <w:rPr>
+                <w:rFonts w:ascii="Times New Roman" w:eastAsia="Times New Roman" w:hAnsi="Times New Roman" w:cs="Times New Roman"/>
+              </w:rPr>
+              <w:t xml:space="preserve"> &lt; alpha) {</w:t>
             </w:r>
           </w:p>
           <w:p>
@@ -5027,13 +6025,237 @@
     </w:tbl>
     <w:p>
       <w:pPr>
-        <w:spacing w:before="240" w:after="240" w:line="360" w:lineRule="auto"/>
-        <w:jc w:val="both"/>
-        <w:rPr>
-          <w:rFonts w:ascii="Times New Roman" w:eastAsia="Times New Roman" w:hAnsi="Times New Roman" w:cs="Times New Roman"/>
-        </w:rPr>
-      </w:pPr>
-    </w:p>
+        <w:pStyle w:val="Heading2"/>
+      </w:pPr>
+      <w:r>
+        <w:t>B. GitHub log output</w:t>
+      </w:r>
+    </w:p>
+    <w:p>
+      <w:pPr>
+        <w:pStyle w:val="PlainText"/>
+        <w:rPr>
+          <w:rFonts w:ascii="Courier New" w:hAnsi="Courier New" w:cs="Courier New"/>
+        </w:rPr>
+      </w:pPr>
+      <w:r>
+        <w:rPr>
+          <w:rFonts w:ascii="Courier New" w:hAnsi="Courier New" w:cs="Courier New"/>
+        </w:rPr>
+        <w:t>*   ff9d916 (HEAD -&gt; main, origin/main, origin/HEAD) Merge branch 'main' of https://github.com/Sriharsha5524/7COM1079-A162</w:t>
+      </w:r>
+    </w:p>
+    <w:p>
+      <w:pPr>
+        <w:pStyle w:val="PlainText"/>
+        <w:rPr>
+          <w:rFonts w:ascii="Courier New" w:hAnsi="Courier New" w:cs="Courier New"/>
+        </w:rPr>
+      </w:pPr>
+      <w:r>
+        <w:rPr>
+          <w:rFonts w:ascii="Courier New" w:hAnsi="Courier New" w:cs="Courier New"/>
+        </w:rPr>
+        <w:t xml:space="preserve">|\  </w:t>
+      </w:r>
+    </w:p>
+    <w:p>
+      <w:pPr>
+        <w:pStyle w:val="PlainText"/>
+        <w:rPr>
+          <w:rFonts w:ascii="Courier New" w:hAnsi="Courier New" w:cs="Courier New"/>
+        </w:rPr>
+      </w:pPr>
+      <w:r>
+        <w:rPr>
+          <w:rFonts w:ascii="Courier New" w:hAnsi="Courier New" w:cs="Courier New"/>
+        </w:rPr>
+        <w:t>| * 1d16d76 Changed the Research Question and updated the final template report</w:t>
+      </w:r>
+    </w:p>
+    <w:p>
+      <w:pPr>
+        <w:pStyle w:val="PlainText"/>
+        <w:rPr>
+          <w:rFonts w:ascii="Courier New" w:hAnsi="Courier New" w:cs="Courier New"/>
+        </w:rPr>
+      </w:pPr>
+      <w:r>
+        <w:rPr>
+          <w:rFonts w:ascii="Courier New" w:hAnsi="Courier New" w:cs="Courier New"/>
+        </w:rPr>
+        <w:t>| *   3eff55c Refined research question and added two new supporting research papers</w:t>
+      </w:r>
+    </w:p>
+    <w:p>
+      <w:pPr>
+        <w:pStyle w:val="PlainText"/>
+        <w:rPr>
+          <w:rFonts w:ascii="Courier New" w:hAnsi="Courier New" w:cs="Courier New"/>
+        </w:rPr>
+      </w:pPr>
+      <w:r>
+        <w:rPr>
+          <w:rFonts w:ascii="Courier New" w:hAnsi="Courier New" w:cs="Courier New"/>
+        </w:rPr>
+        <w:t xml:space="preserve">| |\  </w:t>
+      </w:r>
+    </w:p>
+    <w:p>
+      <w:pPr>
+        <w:pStyle w:val="PlainText"/>
+        <w:rPr>
+          <w:rFonts w:ascii="Courier New" w:hAnsi="Courier New" w:cs="Courier New"/>
+        </w:rPr>
+      </w:pPr>
+      <w:r>
+        <w:rPr>
+          <w:rFonts w:ascii="Courier New" w:hAnsi="Courier New" w:cs="Courier New"/>
+        </w:rPr>
+        <w:t>| * | d993320 Refined research question and added two new supporting research papers</w:t>
+      </w:r>
+    </w:p>
+    <w:p>
+      <w:pPr>
+        <w:pStyle w:val="PlainText"/>
+        <w:rPr>
+          <w:rFonts w:ascii="Courier New" w:hAnsi="Courier New" w:cs="Courier New"/>
+        </w:rPr>
+      </w:pPr>
+      <w:r>
+        <w:rPr>
+          <w:rFonts w:ascii="Courier New" w:hAnsi="Courier New" w:cs="Courier New"/>
+        </w:rPr>
+        <w:t>* | | 4ef8659 Updated R script with latest changes</w:t>
+      </w:r>
+    </w:p>
+    <w:p>
+      <w:pPr>
+        <w:pStyle w:val="PlainText"/>
+        <w:rPr>
+          <w:rFonts w:ascii="Courier New" w:hAnsi="Courier New" w:cs="Courier New"/>
+        </w:rPr>
+      </w:pPr>
+      <w:r>
+        <w:rPr>
+          <w:rFonts w:ascii="Courier New" w:hAnsi="Courier New" w:cs="Courier New"/>
+        </w:rPr>
+        <w:t xml:space="preserve">| |/  </w:t>
+      </w:r>
+    </w:p>
+    <w:p>
+      <w:pPr>
+        <w:pStyle w:val="PlainText"/>
+        <w:rPr>
+          <w:rFonts w:ascii="Courier New" w:hAnsi="Courier New" w:cs="Courier New"/>
+        </w:rPr>
+      </w:pPr>
+      <w:r>
+        <w:rPr>
+          <w:rFonts w:ascii="Courier New" w:hAnsi="Courier New" w:cs="Courier New"/>
+        </w:rPr>
+        <w:t xml:space="preserve">|/|   </w:t>
+      </w:r>
+    </w:p>
+    <w:p>
+      <w:pPr>
+        <w:pStyle w:val="PlainText"/>
+        <w:rPr>
+          <w:rFonts w:ascii="Courier New" w:hAnsi="Courier New" w:cs="Courier New"/>
+        </w:rPr>
+      </w:pPr>
+      <w:r>
+        <w:rPr>
+          <w:rFonts w:ascii="Courier New" w:hAnsi="Courier New" w:cs="Courier New"/>
+        </w:rPr>
+        <w:t xml:space="preserve">* | 36f3f30 Cleaned dataset and created </w:t>
+      </w:r>
+      <w:proofErr w:type="spellStart"/>
+      <w:r>
+        <w:rPr>
+          <w:rFonts w:ascii="Courier New" w:hAnsi="Courier New" w:cs="Courier New"/>
+        </w:rPr>
+        <w:t>host_group</w:t>
+      </w:r>
+      <w:proofErr w:type="spellEnd"/>
+      <w:r>
+        <w:rPr>
+          <w:rFonts w:ascii="Courier New" w:hAnsi="Courier New" w:cs="Courier New"/>
+        </w:rPr>
+        <w:t xml:space="preserve"> factor for statistical testing</w:t>
+      </w:r>
+    </w:p>
+    <w:p>
+      <w:pPr>
+        <w:pStyle w:val="PlainText"/>
+        <w:rPr>
+          <w:rFonts w:ascii="Courier New" w:hAnsi="Courier New" w:cs="Courier New"/>
+        </w:rPr>
+      </w:pPr>
+      <w:r>
+        <w:rPr>
+          <w:rFonts w:ascii="Courier New" w:hAnsi="Courier New" w:cs="Courier New"/>
+        </w:rPr>
+        <w:t xml:space="preserve">|/  </w:t>
+      </w:r>
+    </w:p>
+    <w:p>
+      <w:pPr>
+        <w:pStyle w:val="PlainText"/>
+        <w:rPr>
+          <w:rFonts w:ascii="Courier New" w:hAnsi="Courier New" w:cs="Courier New"/>
+        </w:rPr>
+      </w:pPr>
+      <w:r>
+        <w:rPr>
+          <w:rFonts w:ascii="Courier New" w:hAnsi="Courier New" w:cs="Courier New"/>
+        </w:rPr>
+        <w:t>* e2be868 Added new R script and need to still debug it</w:t>
+      </w:r>
+    </w:p>
+    <w:p>
+      <w:pPr>
+        <w:pStyle w:val="PlainText"/>
+        <w:rPr>
+          <w:rFonts w:ascii="Courier New" w:hAnsi="Courier New" w:cs="Courier New"/>
+        </w:rPr>
+      </w:pPr>
+      <w:r>
+        <w:rPr>
+          <w:rFonts w:ascii="Courier New" w:hAnsi="Courier New" w:cs="Courier New"/>
+        </w:rPr>
+        <w:t>* d0fcdc4 Added new README.md</w:t>
+      </w:r>
+    </w:p>
+    <w:p>
+      <w:pPr>
+        <w:pStyle w:val="PlainText"/>
+        <w:rPr>
+          <w:rFonts w:ascii="Courier New" w:hAnsi="Courier New" w:cs="Courier New"/>
+        </w:rPr>
+      </w:pPr>
+      <w:r>
+        <w:rPr>
+          <w:rFonts w:ascii="Courier New" w:hAnsi="Courier New" w:cs="Courier New"/>
+        </w:rPr>
+        <w:t>* 1b2369f Removed old README.md</w:t>
+      </w:r>
+    </w:p>
+    <w:p>
+      <w:pPr>
+        <w:pStyle w:val="PlainText"/>
+        <w:rPr>
+          <w:rFonts w:ascii="Courier New" w:hAnsi="Courier New" w:cs="Courier New"/>
+        </w:rPr>
+      </w:pPr>
+      <w:r>
+        <w:rPr>
+          <w:rFonts w:ascii="Courier New" w:hAnsi="Courier New" w:cs="Courier New"/>
+        </w:rPr>
+        <w:t>* bbf4fa8 added dataset and report file</w:t>
+      </w:r>
+    </w:p>
+    <w:p/>
     <w:p>
       <w:pPr>
         <w:spacing w:line="360" w:lineRule="auto"/>
@@ -9243,7 +10465,7 @@
     <w:autoRedefine/>
     <w:uiPriority w:val="9"/>
     <w:qFormat/>
-    <w:rsid w:val="00B32D35"/>
+    <w:rsid w:val="00F60578"/>
     <w:pPr>
       <w:spacing w:before="480" w:after="80" w:line="360" w:lineRule="auto"/>
       <w:jc w:val="both"/>
@@ -9464,7 +10686,7 @@
     <w:basedOn w:val="DefaultParagraphFont"/>
     <w:link w:val="Heading1"/>
     <w:uiPriority w:val="9"/>
-    <w:rsid w:val="00B32D35"/>
+    <w:rsid w:val="00F60578"/>
     <w:rPr>
       <w:rFonts w:ascii="Times New Roman" w:eastAsia="Times New Roman" w:hAnsi="Times New Roman" w:cs="Times New Roman"/>
       <w:b/>
@@ -9947,6 +11169,45 @@
       <w:spacing w:after="100"/>
     </w:pPr>
   </w:style>
+  <w:style w:type="paragraph" w:styleId="PlainText">
+    <w:name w:val="Plain Text"/>
+    <w:basedOn w:val="Normal"/>
+    <w:link w:val="PlainTextChar"/>
+    <w:uiPriority w:val="99"/>
+    <w:unhideWhenUsed/>
+    <w:rsid w:val="001C4FC3"/>
+    <w:rPr>
+      <w:rFonts w:ascii="Consolas" w:hAnsi="Consolas"/>
+      <w:sz w:val="21"/>
+      <w:szCs w:val="21"/>
+      <w:lang w:val="en-IN"/>
+    </w:rPr>
+  </w:style>
+  <w:style w:type="character" w:customStyle="1" w:styleId="PlainTextChar">
+    <w:name w:val="Plain Text Char"/>
+    <w:basedOn w:val="DefaultParagraphFont"/>
+    <w:link w:val="PlainText"/>
+    <w:uiPriority w:val="99"/>
+    <w:rsid w:val="001C4FC3"/>
+    <w:rPr>
+      <w:rFonts w:ascii="Consolas" w:hAnsi="Consolas"/>
+      <w:sz w:val="21"/>
+      <w:szCs w:val="21"/>
+      <w:lang w:val="en-IN"/>
+    </w:rPr>
+  </w:style>
+  <w:style w:type="character" w:styleId="UnresolvedMention">
+    <w:name w:val="Unresolved Mention"/>
+    <w:basedOn w:val="DefaultParagraphFont"/>
+    <w:uiPriority w:val="99"/>
+    <w:semiHidden/>
+    <w:unhideWhenUsed/>
+    <w:rsid w:val="00591B45"/>
+    <w:rPr>
+      <w:color w:val="605E5C"/>
+      <w:shd w:val="clear" w:color="auto" w:fill="E1DFDD"/>
+    </w:rPr>
+  </w:style>
 </w:styles>
 </file>
 

</xml_diff>